<commit_message>
cambio de formato archivo word promesa
</commit_message>
<xml_diff>
--- a/padmin_ope/modulo/documento/word_formato/promesa_9_1.docx
+++ b/padmin_ope/modulo/documento/word_formato/promesa_9_1.docx
@@ -1,6 +1,6 @@
 
 <file path=word/document.xml><?xml version="1.0" encoding="utf-8"?>
-<w:document xmlns:wpc="http://schemas.microsoft.com/office/word/2010/wordprocessingCanvas" xmlns:cx="http://schemas.microsoft.com/office/drawing/2014/chartex" xmlns:cx1="http://schemas.microsoft.com/office/drawing/2015/9/8/chartex" xmlns:mc="http://schemas.openxmlformats.org/markup-compatibility/2006" xmlns:o="urn:schemas-microsoft-com:office:office" xmlns:r="http://schemas.openxmlformats.org/officeDocument/2006/relationships" xmlns:m="http://schemas.openxmlformats.org/officeDocument/2006/math" xmlns:v="urn:schemas-microsoft-com:vml" xmlns:wp14="http://schemas.microsoft.com/office/word/2010/wordprocessingDrawing" xmlns:wp="http://schemas.openxmlformats.org/drawingml/2006/wordprocessingDrawing" xmlns:w10="urn:schemas-microsoft-com:office:word" xmlns:w="http://schemas.openxmlformats.org/wordprocessingml/2006/main" xmlns:w14="http://schemas.microsoft.com/office/word/2010/wordml" xmlns:w15="http://schemas.microsoft.com/office/word/2012/wordml" xmlns:w16se="http://schemas.microsoft.com/office/word/2015/wordml/symex" xmlns:wpg="http://schemas.microsoft.com/office/word/2010/wordprocessingGroup" xmlns:wpi="http://schemas.microsoft.com/office/word/2010/wordprocessingInk" xmlns:wne="http://schemas.microsoft.com/office/word/2006/wordml" xmlns:wps="http://schemas.microsoft.com/office/word/2010/wordprocessingShape" mc:Ignorable="w14 w15 w16se wp14">
+<w:document xmlns:wpc="http://schemas.microsoft.com/office/word/2010/wordprocessingCanvas" xmlns:cx="http://schemas.microsoft.com/office/drawing/2014/chartex" xmlns:cx1="http://schemas.microsoft.com/office/drawing/2015/9/8/chartex" xmlns:cx2="http://schemas.microsoft.com/office/drawing/2015/10/21/chartex" xmlns:cx3="http://schemas.microsoft.com/office/drawing/2016/5/9/chartex" xmlns:cx4="http://schemas.microsoft.com/office/drawing/2016/5/10/chartex" xmlns:cx5="http://schemas.microsoft.com/office/drawing/2016/5/11/chartex" xmlns:cx6="http://schemas.microsoft.com/office/drawing/2016/5/12/chartex" xmlns:cx7="http://schemas.microsoft.com/office/drawing/2016/5/13/chartex" xmlns:cx8="http://schemas.microsoft.com/office/drawing/2016/5/14/chartex" xmlns:mc="http://schemas.openxmlformats.org/markup-compatibility/2006" xmlns:aink="http://schemas.microsoft.com/office/drawing/2016/ink" xmlns:am3d="http://schemas.microsoft.com/office/drawing/2017/model3d" xmlns:o="urn:schemas-microsoft-com:office:office" xmlns:oel="http://schemas.microsoft.com/office/2019/extlst" xmlns:r="http://schemas.openxmlformats.org/officeDocument/2006/relationships" xmlns:m="http://schemas.openxmlformats.org/officeDocument/2006/math" xmlns:v="urn:schemas-microsoft-com:vml" xmlns:wp14="http://schemas.microsoft.com/office/word/2010/wordprocessingDrawing" xmlns:wp="http://schemas.openxmlformats.org/drawingml/2006/wordprocessingDrawing" xmlns:w10="urn:schemas-microsoft-com:office:word" xmlns:w="http://schemas.openxmlformats.org/wordprocessingml/2006/main" xmlns:w14="http://schemas.microsoft.com/office/word/2010/wordml" xmlns:w15="http://schemas.microsoft.com/office/word/2012/wordml" xmlns:w16cex="http://schemas.microsoft.com/office/word/2018/wordml/cex" xmlns:w16cid="http://schemas.microsoft.com/office/word/2016/wordml/cid" xmlns:w16="http://schemas.microsoft.com/office/word/2018/wordml" xmlns:w16sdtdh="http://schemas.microsoft.com/office/word/2020/wordml/sdtdatahash" xmlns:w16se="http://schemas.microsoft.com/office/word/2015/wordml/symex" xmlns:wpg="http://schemas.microsoft.com/office/word/2010/wordprocessingGroup" xmlns:wpi="http://schemas.microsoft.com/office/word/2010/wordprocessingInk" xmlns:wne="http://schemas.microsoft.com/office/word/2006/wordml" xmlns:wps="http://schemas.microsoft.com/office/word/2010/wordprocessingShape" mc:Ignorable="w14 w15 w16se w16cid w16 w16cex w16sdtdh wp14">
   <w:body>
     <w:p>
       <w:pPr>
@@ -48,7 +48,29 @@
           <w:szCs w:val="24"/>
           <w:u w:val="single"/>
         </w:rPr>
-        <w:t>${nombre_proyecto}</w:t>
+        <w:t>${</w:t>
+      </w:r>
+      <w:proofErr w:type="spellStart"/>
+      <w:r>
+        <w:rPr>
+          <w:rFonts w:ascii="Bookman Old Style" w:hAnsi="Bookman Old Style"/>
+          <w:b/>
+          <w:sz w:val="24"/>
+          <w:szCs w:val="24"/>
+          <w:u w:val="single"/>
+        </w:rPr>
+        <w:t>nombre_proyecto</w:t>
+      </w:r>
+      <w:proofErr w:type="spellEnd"/>
+      <w:r>
+        <w:rPr>
+          <w:rFonts w:ascii="Bookman Old Style" w:hAnsi="Bookman Old Style"/>
+          <w:b/>
+          <w:sz w:val="24"/>
+          <w:szCs w:val="24"/>
+          <w:u w:val="single"/>
+        </w:rPr>
+        <w:t>}</w:t>
       </w:r>
     </w:p>
     <w:p>
@@ -159,7 +181,29 @@
           <w:szCs w:val="24"/>
           <w:u w:val="single"/>
         </w:rPr>
-        <w:t>${titular_promesa}</w:t>
+        <w:t>${</w:t>
+      </w:r>
+      <w:proofErr w:type="spellStart"/>
+      <w:r>
+        <w:rPr>
+          <w:rFonts w:ascii="Bookman Old Style" w:hAnsi="Bookman Old Style" w:cs="Arial"/>
+          <w:b/>
+          <w:sz w:val="24"/>
+          <w:szCs w:val="24"/>
+          <w:u w:val="single"/>
+        </w:rPr>
+        <w:t>titular_promesa</w:t>
+      </w:r>
+      <w:proofErr w:type="spellEnd"/>
+      <w:r>
+        <w:rPr>
+          <w:rFonts w:ascii="Bookman Old Style" w:hAnsi="Bookman Old Style" w:cs="Arial"/>
+          <w:b/>
+          <w:sz w:val="24"/>
+          <w:szCs w:val="24"/>
+          <w:u w:val="single"/>
+        </w:rPr>
+        <w:t>}</w:t>
       </w:r>
     </w:p>
     <w:p>
@@ -205,7 +249,27 @@
           <w:szCs w:val="24"/>
           <w:lang w:val="es-MX"/>
         </w:rPr>
-        <w:t>${fecha_promesa}</w:t>
+        <w:t>${</w:t>
+      </w:r>
+      <w:proofErr w:type="spellStart"/>
+      <w:r>
+        <w:rPr>
+          <w:rFonts w:ascii="Bookman Old Style" w:hAnsi="Bookman Old Style" w:cs="Arial"/>
+          <w:sz w:val="24"/>
+          <w:szCs w:val="24"/>
+          <w:lang w:val="es-MX"/>
+        </w:rPr>
+        <w:t>fecha_promesa</w:t>
+      </w:r>
+      <w:proofErr w:type="spellEnd"/>
+      <w:r>
+        <w:rPr>
+          <w:rFonts w:ascii="Bookman Old Style" w:hAnsi="Bookman Old Style" w:cs="Arial"/>
+          <w:sz w:val="24"/>
+          <w:szCs w:val="24"/>
+          <w:lang w:val="es-MX"/>
+        </w:rPr>
+        <w:t>}</w:t>
       </w:r>
       <w:r>
         <w:rPr>
@@ -241,34 +305,94 @@
           <w:sz w:val="24"/>
           <w:szCs w:val="24"/>
         </w:rPr>
-        <w:t>“INMOBILIARIA COSTANERA PACÍFICO SpA.”</w:t>
-      </w:r>
-      <w:r>
-        <w:rPr>
-          <w:rFonts w:ascii="Bookman Old Style" w:hAnsi="Bookman Old Style" w:cs="Calibri"/>
-          <w:sz w:val="24"/>
-          <w:szCs w:val="24"/>
-          <w:lang w:val="es-MX"/>
-        </w:rPr>
-        <w:t>, persona jurídica de derecho privado, del giro de su denominación, rol único tributario número setenta y seis millones ochocientos sesenta y seis mil setenta y cinco guión uno, representada legalmente, según se acreditará, por</w:t>
-      </w:r>
-      <w:r>
-        <w:rPr>
-          <w:rFonts w:ascii="Bookman Old Style" w:hAnsi="Bookman Old Style" w:cs="Calibri"/>
-          <w:sz w:val="24"/>
-          <w:szCs w:val="24"/>
-          <w:lang w:val="es-MX"/>
-        </w:rPr>
-        <w:t xml:space="preserve"> </w:t>
-      </w:r>
-      <w:r>
-        <w:rPr>
-          <w:rFonts w:ascii="Bookman Old Style" w:hAnsi="Bookman Old Style" w:cs="Arial"/>
-          <w:sz w:val="24"/>
-          <w:szCs w:val="24"/>
-          <w:lang w:val="es-MX"/>
-        </w:rPr>
-        <w:t>${texto_cabecera_personeria}</w:t>
+        <w:t xml:space="preserve">“INMOBILIARIA COSTANERA PACÍFICO </w:t>
+      </w:r>
+      <w:proofErr w:type="spellStart"/>
+      <w:r>
+        <w:rPr>
+          <w:rFonts w:ascii="Bookman Old Style" w:hAnsi="Bookman Old Style" w:cs="Calibri"/>
+          <w:b/>
+          <w:sz w:val="24"/>
+          <w:szCs w:val="24"/>
+        </w:rPr>
+        <w:t>SpA</w:t>
+      </w:r>
+      <w:proofErr w:type="spellEnd"/>
+      <w:r>
+        <w:rPr>
+          <w:rFonts w:ascii="Bookman Old Style" w:hAnsi="Bookman Old Style" w:cs="Calibri"/>
+          <w:b/>
+          <w:sz w:val="24"/>
+          <w:szCs w:val="24"/>
+        </w:rPr>
+        <w:t>.”</w:t>
+      </w:r>
+      <w:r>
+        <w:rPr>
+          <w:rFonts w:ascii="Bookman Old Style" w:hAnsi="Bookman Old Style" w:cs="Calibri"/>
+          <w:sz w:val="24"/>
+          <w:szCs w:val="24"/>
+          <w:lang w:val="es-MX"/>
+        </w:rPr>
+        <w:t xml:space="preserve">, persona jurídica de derecho privado, del giro de su denominación, rol único tributario número setenta y seis millones ochocientos sesenta y seis mil setenta y cinco </w:t>
+      </w:r>
+      <w:proofErr w:type="spellStart"/>
+      <w:r>
+        <w:rPr>
+          <w:rFonts w:ascii="Bookman Old Style" w:hAnsi="Bookman Old Style" w:cs="Calibri"/>
+          <w:sz w:val="24"/>
+          <w:szCs w:val="24"/>
+          <w:lang w:val="es-MX"/>
+        </w:rPr>
+        <w:t>guión</w:t>
+      </w:r>
+      <w:proofErr w:type="spellEnd"/>
+      <w:r>
+        <w:rPr>
+          <w:rFonts w:ascii="Bookman Old Style" w:hAnsi="Bookman Old Style" w:cs="Calibri"/>
+          <w:sz w:val="24"/>
+          <w:szCs w:val="24"/>
+          <w:lang w:val="es-MX"/>
+        </w:rPr>
+        <w:t xml:space="preserve"> uno, representada legalmente, según se acreditará, por</w:t>
+      </w:r>
+      <w:r>
+        <w:rPr>
+          <w:rFonts w:ascii="Bookman Old Style" w:hAnsi="Bookman Old Style" w:cs="Calibri"/>
+          <w:sz w:val="24"/>
+          <w:szCs w:val="24"/>
+          <w:lang w:val="es-MX"/>
+        </w:rPr>
+        <w:t xml:space="preserve"> </w:t>
+      </w:r>
+      <w:r>
+        <w:rPr>
+          <w:rFonts w:ascii="Bookman Old Style" w:hAnsi="Bookman Old Style" w:cs="Arial"/>
+          <w:sz w:val="24"/>
+          <w:szCs w:val="24"/>
+          <w:lang w:val="es-MX"/>
+        </w:rPr>
+        <w:t>${</w:t>
+      </w:r>
+      <w:proofErr w:type="spellStart"/>
+      <w:r>
+        <w:rPr>
+          <w:rFonts w:ascii="Bookman Old Style" w:hAnsi="Bookman Old Style" w:cs="Arial"/>
+          <w:sz w:val="24"/>
+          <w:szCs w:val="24"/>
+          <w:lang w:val="es-MX"/>
+        </w:rPr>
+        <w:t>texto_cabecera_personeria</w:t>
+      </w:r>
+      <w:proofErr w:type="spellEnd"/>
+      <w:r>
+        <w:rPr>
+          <w:rFonts w:ascii="Bookman Old Style" w:hAnsi="Bookman Old Style" w:cs="Arial"/>
+          <w:sz w:val="24"/>
+          <w:szCs w:val="24"/>
+          <w:lang w:val="es-MX"/>
+        </w:rPr>
+        <w:t>}</w:t>
       </w:r>
       <w:r>
         <w:rPr>
@@ -348,15 +472,51 @@
           <w:sz w:val="24"/>
           <w:szCs w:val="24"/>
         </w:rPr>
-        <w:t>y por la otra parte don (ña)</w:t>
-      </w:r>
-      <w:r>
-        <w:rPr>
-          <w:rFonts w:ascii="Bookman Old Style" w:hAnsi="Bookman Old Style" w:cs="Calibri"/>
-          <w:sz w:val="24"/>
-          <w:szCs w:val="24"/>
-        </w:rPr>
-        <w:t xml:space="preserve"> ${datos_titular}</w:t>
+        <w:t>y por la otra parte don (</w:t>
+      </w:r>
+      <w:proofErr w:type="spellStart"/>
+      <w:r>
+        <w:rPr>
+          <w:rFonts w:ascii="Bookman Old Style" w:hAnsi="Bookman Old Style" w:cs="Calibri"/>
+          <w:sz w:val="24"/>
+          <w:szCs w:val="24"/>
+        </w:rPr>
+        <w:t>ña</w:t>
+      </w:r>
+      <w:proofErr w:type="spellEnd"/>
+      <w:r>
+        <w:rPr>
+          <w:rFonts w:ascii="Bookman Old Style" w:hAnsi="Bookman Old Style" w:cs="Calibri"/>
+          <w:sz w:val="24"/>
+          <w:szCs w:val="24"/>
+        </w:rPr>
+        <w:t>)</w:t>
+      </w:r>
+      <w:r>
+        <w:rPr>
+          <w:rFonts w:ascii="Bookman Old Style" w:hAnsi="Bookman Old Style" w:cs="Calibri"/>
+          <w:sz w:val="24"/>
+          <w:szCs w:val="24"/>
+        </w:rPr>
+        <w:t xml:space="preserve"> ${</w:t>
+      </w:r>
+      <w:proofErr w:type="spellStart"/>
+      <w:r>
+        <w:rPr>
+          <w:rFonts w:ascii="Bookman Old Style" w:hAnsi="Bookman Old Style" w:cs="Calibri"/>
+          <w:sz w:val="24"/>
+          <w:szCs w:val="24"/>
+        </w:rPr>
+        <w:t>datos_titular</w:t>
+      </w:r>
+      <w:proofErr w:type="spellEnd"/>
+      <w:r>
+        <w:rPr>
+          <w:rFonts w:ascii="Bookman Old Style" w:hAnsi="Bookman Old Style" w:cs="Calibri"/>
+          <w:sz w:val="24"/>
+          <w:szCs w:val="24"/>
+        </w:rPr>
+        <w:t>}</w:t>
       </w:r>
       <w:r>
         <w:rPr>
@@ -438,7 +598,27 @@
           <w:sz w:val="24"/>
           <w:szCs w:val="24"/>
         </w:rPr>
-        <w:t>INMOBILIARIA COSTANERA PACÍFICO SpA,</w:t>
+        <w:t xml:space="preserve">INMOBILIARIA COSTANERA PACÍFICO </w:t>
+      </w:r>
+      <w:proofErr w:type="spellStart"/>
+      <w:r>
+        <w:rPr>
+          <w:rFonts w:ascii="Bookman Old Style" w:hAnsi="Bookman Old Style" w:cs="Calibri"/>
+          <w:b/>
+          <w:sz w:val="24"/>
+          <w:szCs w:val="24"/>
+        </w:rPr>
+        <w:t>SpA</w:t>
+      </w:r>
+      <w:proofErr w:type="spellEnd"/>
+      <w:r>
+        <w:rPr>
+          <w:rFonts w:ascii="Bookman Old Style" w:hAnsi="Bookman Old Style" w:cs="Calibri"/>
+          <w:b/>
+          <w:sz w:val="24"/>
+          <w:szCs w:val="24"/>
+        </w:rPr>
+        <w:t>,</w:t>
       </w:r>
       <w:r>
         <w:rPr>
@@ -566,7 +746,27 @@
           <w:lang w:val="es-MX"/>
         </w:rPr>
         <w:lastRenderedPageBreak/>
-        <w:t xml:space="preserve">de Bienes Raíces de La Serena, correspondiente al año mil novecientos ochenta y siete. El Lote número Nueve tiene una superficie de novecientos veintiocho coma cuarenta metros cuadrados aproximadamente y los siguientes deslindes particulares: AL NORTE, en cuarenta y seis coma seis metros con Lote número Ocho; AL SUR, en cuarenta y seis coma setenta y ocho metros con Lote número Diez; AL ORIENTE, en veinte metros con Resto de la Parcela; y AL PONIENTE, en veinte metros con la calle Dos del Loteo. </w:t>
+        <w:t xml:space="preserve">de Bienes Raíces de La Serena, correspondiente al año mil novecientos ochenta y siete. El Lote número Nueve tiene una superficie de </w:t>
+      </w:r>
+      <w:proofErr w:type="gramStart"/>
+      <w:r>
+        <w:rPr>
+          <w:rFonts w:ascii="Bookman Old Style" w:hAnsi="Bookman Old Style" w:cs="Calibri"/>
+          <w:sz w:val="24"/>
+          <w:szCs w:val="24"/>
+          <w:lang w:val="es-MX"/>
+        </w:rPr>
+        <w:t>novecientos veintiocho coma</w:t>
+      </w:r>
+      <w:proofErr w:type="gramEnd"/>
+      <w:r>
+        <w:rPr>
+          <w:rFonts w:ascii="Bookman Old Style" w:hAnsi="Bookman Old Style" w:cs="Calibri"/>
+          <w:sz w:val="24"/>
+          <w:szCs w:val="24"/>
+          <w:lang w:val="es-MX"/>
+        </w:rPr>
+        <w:t xml:space="preserve"> cuarenta metros cuadrados aproximadamente y los siguientes deslindes particulares: AL NORTE, en cuarenta y seis coma seis metros con Lote número Ocho; AL SUR, en cuarenta y seis coma setenta y ocho metros con Lote número Diez; AL ORIENTE, en veinte metros con Resto de la Parcela; y AL PONIENTE, en veinte metros con la calle Dos del Loteo. </w:t>
       </w:r>
       <w:r>
         <w:rPr>
@@ -594,7 +794,27 @@
           <w:szCs w:val="24"/>
           <w:lang w:val="es-MX"/>
         </w:rPr>
-        <w:t xml:space="preserve">resultante de la subdivisión de la Parcela número Cincuenta, Vega Sur, comuna de La Serena, singularizado en el plano agregado bajo el número doscientos quince al final del Registro de Propiedad del Conservador de Bienes Raíces de La Serena, correspondiente al año mil novecientos ochenta y siete. El Lote número Diez tiene los siguientes deslindes particulares: AL NORTE, en cuarenta y seis coma setenta y ocho metros con Lote número Nueve; AL SUR, en cuarenta y siete coma cincuenta metros con calle Uno del plano de Loteo; AL ORIENTE, en veinte metros con Resto de la Parcela; y AL PONIENTE, en veinte metros con la calle Dos del Loteo. </w:t>
+        <w:t xml:space="preserve">resultante de la subdivisión de la Parcela número Cincuenta, Vega Sur, comuna de La Serena, singularizado en el plano agregado bajo el número doscientos quince al final del Registro de Propiedad del Conservador de Bienes Raíces de La Serena, correspondiente al año mil novecientos ochenta y siete. El Lote número Diez tiene los siguientes deslindes particulares: AL NORTE, en cuarenta y </w:t>
+      </w:r>
+      <w:proofErr w:type="gramStart"/>
+      <w:r>
+        <w:rPr>
+          <w:rFonts w:ascii="Bookman Old Style" w:hAnsi="Bookman Old Style" w:cs="Calibri"/>
+          <w:sz w:val="24"/>
+          <w:szCs w:val="24"/>
+          <w:lang w:val="es-MX"/>
+        </w:rPr>
+        <w:t>seis coma</w:t>
+      </w:r>
+      <w:proofErr w:type="gramEnd"/>
+      <w:r>
+        <w:rPr>
+          <w:rFonts w:ascii="Bookman Old Style" w:hAnsi="Bookman Old Style" w:cs="Calibri"/>
+          <w:sz w:val="24"/>
+          <w:szCs w:val="24"/>
+          <w:lang w:val="es-MX"/>
+        </w:rPr>
+        <w:t xml:space="preserve"> setenta y ocho metros con Lote número Nueve; AL SUR, en cuarenta y siete coma cincuenta metros con calle Uno del plano de Loteo; AL ORIENTE, en veinte metros con Resto de la Parcela; y AL PONIENTE, en veinte metros con la calle Dos del Loteo. </w:t>
       </w:r>
       <w:r>
         <w:rPr>
@@ -697,7 +917,27 @@
           <w:szCs w:val="24"/>
           <w:lang w:val="es-MX"/>
         </w:rPr>
-        <w:t>tramo C – D en cuarenta y seis coma cero seis metros con otros propietarios y tramo E – G en noventa y uno coma cero cero metros con otros propietarios;</w:t>
+        <w:t xml:space="preserve">tramo C – D en cuarenta y seis coma cero seis metros con otros propietarios y tramo E – G en noventa y uno coma cero </w:t>
+      </w:r>
+      <w:proofErr w:type="spellStart"/>
+      <w:r>
+        <w:rPr>
+          <w:rFonts w:ascii="Bookman Old Style" w:hAnsi="Bookman Old Style" w:cs="Calibri"/>
+          <w:sz w:val="24"/>
+          <w:szCs w:val="24"/>
+          <w:lang w:val="es-MX"/>
+        </w:rPr>
+        <w:t>cero</w:t>
+      </w:r>
+      <w:proofErr w:type="spellEnd"/>
+      <w:r>
+        <w:rPr>
+          <w:rFonts w:ascii="Bookman Old Style" w:hAnsi="Bookman Old Style" w:cs="Calibri"/>
+          <w:sz w:val="24"/>
+          <w:szCs w:val="24"/>
+          <w:lang w:val="es-MX"/>
+        </w:rPr>
+        <w:t xml:space="preserve"> metros con otros propietarios;</w:t>
       </w:r>
       <w:r>
         <w:rPr>
@@ -769,7 +1009,27 @@
           <w:szCs w:val="24"/>
           <w:lang w:val="es-MX"/>
         </w:rPr>
-        <w:t>tramo G – H en ciento once coma cero cero metros con otro propietario; y</w:t>
+        <w:t xml:space="preserve">tramo G – H en ciento once coma cero </w:t>
+      </w:r>
+      <w:proofErr w:type="spellStart"/>
+      <w:r>
+        <w:rPr>
+          <w:rFonts w:ascii="Bookman Old Style" w:hAnsi="Bookman Old Style" w:cs="Calibri"/>
+          <w:sz w:val="24"/>
+          <w:szCs w:val="24"/>
+          <w:lang w:val="es-MX"/>
+        </w:rPr>
+        <w:t>cero</w:t>
+      </w:r>
+      <w:proofErr w:type="spellEnd"/>
+      <w:r>
+        <w:rPr>
+          <w:rFonts w:ascii="Bookman Old Style" w:hAnsi="Bookman Old Style" w:cs="Calibri"/>
+          <w:sz w:val="24"/>
+          <w:szCs w:val="24"/>
+          <w:lang w:val="es-MX"/>
+        </w:rPr>
+        <w:t xml:space="preserve"> metros con otro propietario; y</w:t>
       </w:r>
       <w:r>
         <w:rPr>
@@ -805,16 +1065,76 @@
           <w:szCs w:val="24"/>
           <w:lang w:val="es-MX"/>
         </w:rPr>
-        <w:t xml:space="preserve">tramo A – C  en cuarenta coma cero cero metros con Avenida Pacífico, y en tramo D – E en setenta y uno coma cero cero metros con otros propietarios. </w:t>
-      </w:r>
-      <w:r>
-        <w:rPr>
-          <w:rFonts w:ascii="Bookman Old Style" w:hAnsi="Bookman Old Style" w:cs="Calibri"/>
-          <w:b/>
-          <w:sz w:val="24"/>
-          <w:szCs w:val="24"/>
-        </w:rPr>
-        <w:t>INMOBILIARIA COSTANERA PACÍFICO SpA,</w:t>
+        <w:t xml:space="preserve">tramo A – C  en cuarenta coma cero </w:t>
+      </w:r>
+      <w:proofErr w:type="spellStart"/>
+      <w:r>
+        <w:rPr>
+          <w:rFonts w:ascii="Bookman Old Style" w:hAnsi="Bookman Old Style" w:cs="Calibri"/>
+          <w:sz w:val="24"/>
+          <w:szCs w:val="24"/>
+          <w:lang w:val="es-MX"/>
+        </w:rPr>
+        <w:t>cero</w:t>
+      </w:r>
+      <w:proofErr w:type="spellEnd"/>
+      <w:r>
+        <w:rPr>
+          <w:rFonts w:ascii="Bookman Old Style" w:hAnsi="Bookman Old Style" w:cs="Calibri"/>
+          <w:sz w:val="24"/>
+          <w:szCs w:val="24"/>
+          <w:lang w:val="es-MX"/>
+        </w:rPr>
+        <w:t xml:space="preserve"> metros con Avenida Pacífico, y en tramo D – E en setenta y uno coma cero </w:t>
+      </w:r>
+      <w:proofErr w:type="spellStart"/>
+      <w:r>
+        <w:rPr>
+          <w:rFonts w:ascii="Bookman Old Style" w:hAnsi="Bookman Old Style" w:cs="Calibri"/>
+          <w:sz w:val="24"/>
+          <w:szCs w:val="24"/>
+          <w:lang w:val="es-MX"/>
+        </w:rPr>
+        <w:t>cero</w:t>
+      </w:r>
+      <w:proofErr w:type="spellEnd"/>
+      <w:r>
+        <w:rPr>
+          <w:rFonts w:ascii="Bookman Old Style" w:hAnsi="Bookman Old Style" w:cs="Calibri"/>
+          <w:sz w:val="24"/>
+          <w:szCs w:val="24"/>
+          <w:lang w:val="es-MX"/>
+        </w:rPr>
+        <w:t xml:space="preserve"> metros con otros propietarios. </w:t>
+      </w:r>
+      <w:r>
+        <w:rPr>
+          <w:rFonts w:ascii="Bookman Old Style" w:hAnsi="Bookman Old Style" w:cs="Calibri"/>
+          <w:b/>
+          <w:sz w:val="24"/>
+          <w:szCs w:val="24"/>
+        </w:rPr>
+        <w:t xml:space="preserve">INMOBILIARIA COSTANERA PACÍFICO </w:t>
+      </w:r>
+      <w:proofErr w:type="spellStart"/>
+      <w:r>
+        <w:rPr>
+          <w:rFonts w:ascii="Bookman Old Style" w:hAnsi="Bookman Old Style" w:cs="Calibri"/>
+          <w:b/>
+          <w:sz w:val="24"/>
+          <w:szCs w:val="24"/>
+        </w:rPr>
+        <w:t>SpA</w:t>
+      </w:r>
+      <w:proofErr w:type="spellEnd"/>
+      <w:r>
+        <w:rPr>
+          <w:rFonts w:ascii="Bookman Old Style" w:hAnsi="Bookman Old Style" w:cs="Calibri"/>
+          <w:b/>
+          <w:sz w:val="24"/>
+          <w:szCs w:val="24"/>
+        </w:rPr>
+        <w:t>,</w:t>
       </w:r>
       <w:r>
         <w:rPr>
@@ -853,16 +1173,56 @@
           <w:szCs w:val="24"/>
           <w:lang w:val="es-MX"/>
         </w:rPr>
-        <w:t xml:space="preserve">por compra que hiciera a doña ANNA MARÍA MUÑOZ PINTO, según consta en la escritura pública de fecha veintinueve de Septiembre del año dos mil veinte, suscrita en la Notaría de La Serena de doña Elena Leyton Carvajal. </w:t>
-      </w:r>
-      <w:r>
-        <w:rPr>
-          <w:rFonts w:ascii="Bookman Old Style" w:hAnsi="Bookman Old Style" w:cs="Calibri"/>
-          <w:b/>
-          <w:sz w:val="24"/>
-          <w:szCs w:val="24"/>
-        </w:rPr>
-        <w:t>El título de dominio del Sitio número Diez, a su nombre, se encuentra inscrito a fojas siete mil cuatrocientos setenta y cuatro, número cuatro mil ochocientos cuarenta y uno, en el Registro de Propiedad del Conservador de Bienes Raíces de La Serena, del año dos mil veinte. INMOBILIARIA COSTANERA PACÍFICO SpA,</w:t>
+        <w:t xml:space="preserve">por compra que hiciera a doña ANNA MARÍA MUÑOZ PINTO, según consta en la escritura pública de fecha veintinueve de </w:t>
+      </w:r>
+      <w:proofErr w:type="gramStart"/>
+      <w:r>
+        <w:rPr>
+          <w:rFonts w:ascii="Bookman Old Style" w:hAnsi="Bookman Old Style" w:cs="Calibri"/>
+          <w:sz w:val="24"/>
+          <w:szCs w:val="24"/>
+          <w:lang w:val="es-MX"/>
+        </w:rPr>
+        <w:t>Septiembre</w:t>
+      </w:r>
+      <w:proofErr w:type="gramEnd"/>
+      <w:r>
+        <w:rPr>
+          <w:rFonts w:ascii="Bookman Old Style" w:hAnsi="Bookman Old Style" w:cs="Calibri"/>
+          <w:sz w:val="24"/>
+          <w:szCs w:val="24"/>
+          <w:lang w:val="es-MX"/>
+        </w:rPr>
+        <w:t xml:space="preserve"> del año dos mil veinte, suscrita en la Notaría de La Serena de doña Elena Leyton Carvajal. </w:t>
+      </w:r>
+      <w:r>
+        <w:rPr>
+          <w:rFonts w:ascii="Bookman Old Style" w:hAnsi="Bookman Old Style" w:cs="Calibri"/>
+          <w:b/>
+          <w:sz w:val="24"/>
+          <w:szCs w:val="24"/>
+        </w:rPr>
+        <w:t xml:space="preserve">El título de dominio del Sitio número Diez, a su nombre, se encuentra inscrito a fojas siete mil cuatrocientos setenta y cuatro, número cuatro mil ochocientos cuarenta y uno, en el Registro de Propiedad del Conservador de Bienes Raíces de La Serena, del año dos mil veinte. INMOBILIARIA COSTANERA PACÍFICO </w:t>
+      </w:r>
+      <w:proofErr w:type="spellStart"/>
+      <w:r>
+        <w:rPr>
+          <w:rFonts w:ascii="Bookman Old Style" w:hAnsi="Bookman Old Style" w:cs="Calibri"/>
+          <w:b/>
+          <w:sz w:val="24"/>
+          <w:szCs w:val="24"/>
+        </w:rPr>
+        <w:t>SpA</w:t>
+      </w:r>
+      <w:proofErr w:type="spellEnd"/>
+      <w:r>
+        <w:rPr>
+          <w:rFonts w:ascii="Bookman Old Style" w:hAnsi="Bookman Old Style" w:cs="Calibri"/>
+          <w:b/>
+          <w:sz w:val="24"/>
+          <w:szCs w:val="24"/>
+        </w:rPr>
+        <w:t>,</w:t>
       </w:r>
       <w:r>
         <w:rPr>
@@ -922,6 +1282,7 @@
         </w:rPr>
         <w:t xml:space="preserve">por compra que hiciera a don FRANCISCO JAVIER MUÑOZ PINTO, según consta en la escritura pública de fecha veintinueve de </w:t>
       </w:r>
+      <w:proofErr w:type="gramStart"/>
       <w:r>
         <w:rPr>
           <w:rFonts w:ascii="Bookman Old Style" w:hAnsi="Bookman Old Style" w:cs="Calibri"/>
@@ -930,26 +1291,47 @@
           <w:lang w:val="es-MX"/>
         </w:rPr>
         <w:lastRenderedPageBreak/>
-        <w:t>Septiembre del año dos mil veinte, suscrita en la Notaría de La Serena de doña Elena Leyton Carvajal.</w:t>
-      </w:r>
-      <w:r>
-        <w:rPr>
-          <w:rFonts w:ascii="Bookman Old Style" w:hAnsi="Bookman Old Style" w:cs="Arial"/>
-          <w:color w:val="000000"/>
-          <w:sz w:val="24"/>
-          <w:szCs w:val="24"/>
-        </w:rPr>
-        <w:t xml:space="preserve"> </w:t>
-      </w:r>
-      <w:r>
-        <w:rPr>
-          <w:rFonts w:ascii="Bookman Old Style" w:hAnsi="Bookman Old Style" w:cs="Calibri"/>
-          <w:b/>
-          <w:sz w:val="24"/>
-          <w:szCs w:val="24"/>
-        </w:rPr>
-        <w:t>El título de dominio del Sitio número Doce, a su nombre, se encuentra inscrito a fojas siete mil cuatrocientos setenta y cinco, número cuatro mil ochocientos cuarenta y dos, en el Registro de Propiedad del Conservador de Bienes Raíces de La Serena, del año dos mil veinte. INMOBILIARIA COSTANERA PACÍFICO SpA</w:t>
-      </w:r>
+        <w:t>Septiembre</w:t>
+      </w:r>
+      <w:proofErr w:type="gramEnd"/>
+      <w:r>
+        <w:rPr>
+          <w:rFonts w:ascii="Bookman Old Style" w:hAnsi="Bookman Old Style" w:cs="Calibri"/>
+          <w:sz w:val="24"/>
+          <w:szCs w:val="24"/>
+          <w:lang w:val="es-MX"/>
+        </w:rPr>
+        <w:t xml:space="preserve"> del año dos mil veinte, suscrita en la Notaría de La Serena de doña Elena Leyton Carvajal.</w:t>
+      </w:r>
+      <w:r>
+        <w:rPr>
+          <w:rFonts w:ascii="Bookman Old Style" w:hAnsi="Bookman Old Style" w:cs="Arial"/>
+          <w:color w:val="000000"/>
+          <w:sz w:val="24"/>
+          <w:szCs w:val="24"/>
+        </w:rPr>
+        <w:t xml:space="preserve"> </w:t>
+      </w:r>
+      <w:r>
+        <w:rPr>
+          <w:rFonts w:ascii="Bookman Old Style" w:hAnsi="Bookman Old Style" w:cs="Calibri"/>
+          <w:b/>
+          <w:sz w:val="24"/>
+          <w:szCs w:val="24"/>
+        </w:rPr>
+        <w:t xml:space="preserve">El título de dominio del Sitio número Doce, a su nombre, se encuentra inscrito a fojas siete mil cuatrocientos setenta y cinco, número cuatro mil ochocientos cuarenta y dos, en el Registro de Propiedad del Conservador de Bienes Raíces de La Serena, del año dos mil veinte. INMOBILIARIA COSTANERA PACÍFICO </w:t>
+      </w:r>
+      <w:proofErr w:type="spellStart"/>
+      <w:r>
+        <w:rPr>
+          <w:rFonts w:ascii="Bookman Old Style" w:hAnsi="Bookman Old Style" w:cs="Calibri"/>
+          <w:b/>
+          <w:sz w:val="24"/>
+          <w:szCs w:val="24"/>
+        </w:rPr>
+        <w:t>SpA</w:t>
+      </w:r>
+      <w:proofErr w:type="spellEnd"/>
       <w:r>
         <w:rPr>
           <w:rFonts w:ascii="Bookman Old Style" w:hAnsi="Bookman Old Style" w:cs="Arial"/>
@@ -1035,7 +1417,27 @@
           <w:szCs w:val="24"/>
           <w:lang w:val="es-MX"/>
         </w:rPr>
-        <w:t>por compra que hiciera a la SOCIEDAD DEL PERSONAL EN RETIRO DE LAS FUERZAS ARMADAS SARGENTO PRIMERO JUAN DE DIOS MENDEZ, según consta en la escritura pública de fecha veintinueve de Septiembre del año dos mil veinte, suscrita en la Notaría de La Serena de doña Elena Leyton Carvajal.</w:t>
+        <w:t xml:space="preserve">por compra que hiciera a la SOCIEDAD DEL PERSONAL EN RETIRO DE LAS FUERZAS ARMADAS SARGENTO PRIMERO JUAN DE DIOS MENDEZ, según consta en la escritura pública de fecha veintinueve de </w:t>
+      </w:r>
+      <w:proofErr w:type="gramStart"/>
+      <w:r>
+        <w:rPr>
+          <w:rFonts w:ascii="Bookman Old Style" w:hAnsi="Bookman Old Style" w:cs="Calibri"/>
+          <w:sz w:val="24"/>
+          <w:szCs w:val="24"/>
+          <w:lang w:val="es-MX"/>
+        </w:rPr>
+        <w:t>Septiembre</w:t>
+      </w:r>
+      <w:proofErr w:type="gramEnd"/>
+      <w:r>
+        <w:rPr>
+          <w:rFonts w:ascii="Bookman Old Style" w:hAnsi="Bookman Old Style" w:cs="Calibri"/>
+          <w:sz w:val="24"/>
+          <w:szCs w:val="24"/>
+          <w:lang w:val="es-MX"/>
+        </w:rPr>
+        <w:t xml:space="preserve"> del año dos mil veinte, suscrita en la Notaría de La Serena de doña Elena Leyton Carvajal.</w:t>
       </w:r>
       <w:r>
         <w:rPr>
@@ -1093,7 +1495,27 @@
           <w:sz w:val="24"/>
           <w:szCs w:val="24"/>
         </w:rPr>
-        <w:t>novecientos sesenta y cinco guion treinta y cinco</w:t>
+        <w:t xml:space="preserve">novecientos sesenta y </w:t>
+      </w:r>
+      <w:proofErr w:type="gramStart"/>
+      <w:r>
+        <w:rPr>
+          <w:rFonts w:ascii="Bookman Old Style" w:hAnsi="Bookman Old Style" w:cs="Calibri"/>
+          <w:b/>
+          <w:sz w:val="24"/>
+          <w:szCs w:val="24"/>
+        </w:rPr>
+        <w:t>cinco guion</w:t>
+      </w:r>
+      <w:proofErr w:type="gramEnd"/>
+      <w:r>
+        <w:rPr>
+          <w:rFonts w:ascii="Bookman Old Style" w:hAnsi="Bookman Old Style" w:cs="Calibri"/>
+          <w:b/>
+          <w:sz w:val="24"/>
+          <w:szCs w:val="24"/>
+        </w:rPr>
+        <w:t xml:space="preserve"> treinta y cinco</w:t>
       </w:r>
       <w:r>
         <w:rPr>
@@ -1180,7 +1602,29 @@
           <w:szCs w:val="24"/>
           <w:lang w:val="es-MX"/>
         </w:rPr>
-        <w:t>INMOBILIARIA COSTANERA PACIFICO SpA,</w:t>
+        <w:t xml:space="preserve">INMOBILIARIA COSTANERA PACIFICO </w:t>
+      </w:r>
+      <w:proofErr w:type="spellStart"/>
+      <w:r>
+        <w:rPr>
+          <w:rFonts w:ascii="Bookman Old Style" w:hAnsi="Bookman Old Style" w:cs="Calibri"/>
+          <w:b/>
+          <w:sz w:val="24"/>
+          <w:szCs w:val="24"/>
+          <w:lang w:val="es-MX"/>
+        </w:rPr>
+        <w:t>SpA</w:t>
+      </w:r>
+      <w:proofErr w:type="spellEnd"/>
+      <w:r>
+        <w:rPr>
+          <w:rFonts w:ascii="Bookman Old Style" w:hAnsi="Bookman Old Style" w:cs="Calibri"/>
+          <w:b/>
+          <w:sz w:val="24"/>
+          <w:szCs w:val="24"/>
+          <w:lang w:val="es-MX"/>
+        </w:rPr>
+        <w:t>,</w:t>
       </w:r>
       <w:r>
         <w:rPr>
@@ -1272,7 +1716,29 @@
           <w:szCs w:val="24"/>
           <w:lang w:val="es-MX"/>
         </w:rPr>
-        <w:t>CONSTRUCTORA DEL MAR II S.p.A,</w:t>
+        <w:t xml:space="preserve">CONSTRUCTORA DEL MAR II </w:t>
+      </w:r>
+      <w:proofErr w:type="spellStart"/>
+      <w:r>
+        <w:rPr>
+          <w:rFonts w:ascii="Bookman Old Style" w:hAnsi="Bookman Old Style" w:cs="Calibri"/>
+          <w:b/>
+          <w:sz w:val="24"/>
+          <w:szCs w:val="24"/>
+          <w:lang w:val="es-MX"/>
+        </w:rPr>
+        <w:t>S.p.A</w:t>
+      </w:r>
+      <w:proofErr w:type="spellEnd"/>
+      <w:r>
+        <w:rPr>
+          <w:rFonts w:ascii="Bookman Old Style" w:hAnsi="Bookman Old Style" w:cs="Calibri"/>
+          <w:b/>
+          <w:sz w:val="24"/>
+          <w:szCs w:val="24"/>
+          <w:lang w:val="es-MX"/>
+        </w:rPr>
+        <w:t>,</w:t>
       </w:r>
       <w:r>
         <w:rPr>
@@ -1316,8 +1782,19 @@
           <w:szCs w:val="24"/>
           <w:lang w:val="es-MX"/>
         </w:rPr>
-        <w:t>de los cuales ochenta y nueve son tipo A (DOS Dormitorios DOS Baños), dieciséis son tipo B (TRES dormitorio DOS baños) y siete  son</w:t>
-      </w:r>
+        <w:t xml:space="preserve">de los cuales ochenta y nueve son tipo A (DOS Dormitorios DOS Baños), dieciséis son tipo B (TRES dormitorio DOS baños) y </w:t>
+      </w:r>
+      <w:proofErr w:type="gramStart"/>
+      <w:r>
+        <w:rPr>
+          <w:rFonts w:ascii="Bookman Old Style" w:hAnsi="Bookman Old Style" w:cs="Calibri"/>
+          <w:sz w:val="24"/>
+          <w:szCs w:val="24"/>
+          <w:lang w:val="es-MX"/>
+        </w:rPr>
+        <w:t>siete  son</w:t>
+      </w:r>
+      <w:proofErr w:type="gramEnd"/>
       <w:r>
         <w:rPr>
           <w:rFonts w:ascii="Bookman Old Style" w:hAnsi="Bookman Old Style" w:cs="Arial"/>
@@ -1491,15 +1968,37 @@
           <w:szCs w:val="24"/>
           <w:lang w:val="es-ES_tradnl"/>
         </w:rPr>
-        <w:t xml:space="preserve"> INMOBILIARIA COSTANERA PACIFICO S.p.A., </w:t>
-      </w:r>
+        <w:t xml:space="preserve"> INMOBILIARIA COSTANERA PACIFICO </w:t>
+      </w:r>
+      <w:proofErr w:type="spellStart"/>
       <w:r>
         <w:rPr>
           <w:rFonts w:ascii="Bookman Old Style" w:hAnsi="Bookman Old Style"/>
+          <w:b/>
           <w:sz w:val="24"/>
           <w:szCs w:val="24"/>
           <w:lang w:val="es-ES_tradnl"/>
         </w:rPr>
+        <w:t>S.p.A</w:t>
+      </w:r>
+      <w:proofErr w:type="spellEnd"/>
+      <w:r>
+        <w:rPr>
+          <w:rFonts w:ascii="Bookman Old Style" w:hAnsi="Bookman Old Style"/>
+          <w:b/>
+          <w:sz w:val="24"/>
+          <w:szCs w:val="24"/>
+          <w:lang w:val="es-ES_tradnl"/>
+        </w:rPr>
+        <w:t xml:space="preserve">., </w:t>
+      </w:r>
+      <w:r>
+        <w:rPr>
+          <w:rFonts w:ascii="Bookman Old Style" w:hAnsi="Bookman Old Style"/>
+          <w:sz w:val="24"/>
+          <w:szCs w:val="24"/>
+          <w:lang w:val="es-ES_tradnl"/>
+        </w:rPr>
         <w:t>representada en la forma señalada en la comparecencia,</w:t>
       </w:r>
       <w:r>
@@ -1526,7 +2025,25 @@
           <w:sz w:val="24"/>
           <w:szCs w:val="24"/>
         </w:rPr>
-        <w:t xml:space="preserve"> ${depto_detalle}</w:t>
+        <w:t xml:space="preserve"> ${</w:t>
+      </w:r>
+      <w:proofErr w:type="spellStart"/>
+      <w:r>
+        <w:rPr>
+          <w:rFonts w:ascii="Bookman Old Style" w:hAnsi="Bookman Old Style" w:cs="Arial"/>
+          <w:sz w:val="24"/>
+          <w:szCs w:val="24"/>
+        </w:rPr>
+        <w:t>depto_detalle</w:t>
+      </w:r>
+      <w:proofErr w:type="spellEnd"/>
+      <w:r>
+        <w:rPr>
+          <w:rFonts w:ascii="Bookman Old Style" w:hAnsi="Bookman Old Style" w:cs="Arial"/>
+          <w:sz w:val="24"/>
+          <w:szCs w:val="24"/>
+        </w:rPr>
+        <w:t>}</w:t>
       </w:r>
       <w:r>
         <w:rPr>
@@ -1553,7 +2070,29 @@
           <w:szCs w:val="24"/>
           <w:u w:val="single"/>
         </w:rPr>
-        <w:t>${nombre_proyecto}</w:t>
+        <w:t>${</w:t>
+      </w:r>
+      <w:proofErr w:type="spellStart"/>
+      <w:r>
+        <w:rPr>
+          <w:rFonts w:ascii="Bookman Old Style" w:hAnsi="Bookman Old Style" w:cs="Calibri"/>
+          <w:b/>
+          <w:sz w:val="24"/>
+          <w:szCs w:val="24"/>
+          <w:u w:val="single"/>
+        </w:rPr>
+        <w:t>nombre_proyecto</w:t>
+      </w:r>
+      <w:proofErr w:type="spellEnd"/>
+      <w:r>
+        <w:rPr>
+          <w:rFonts w:ascii="Bookman Old Style" w:hAnsi="Bookman Old Style" w:cs="Calibri"/>
+          <w:b/>
+          <w:sz w:val="24"/>
+          <w:szCs w:val="24"/>
+          <w:u w:val="single"/>
+        </w:rPr>
+        <w:t>}</w:t>
       </w:r>
       <w:r>
         <w:rPr>
@@ -1687,25 +2226,63 @@
           <w:sz w:val="24"/>
           <w:szCs w:val="24"/>
         </w:rPr>
-        <w:t xml:space="preserve"> en este acto, con la  suma de</w:t>
-      </w:r>
-      <w:r>
-        <w:rPr>
-          <w:rFonts w:ascii="Bookman Old Style" w:hAnsi="Bookman Old Style" w:cs="Calibri"/>
-          <w:b/>
-          <w:sz w:val="24"/>
-          <w:szCs w:val="24"/>
-        </w:rPr>
-        <w:t xml:space="preserve"> </w:t>
-      </w:r>
-      <w:r>
-        <w:rPr>
-          <w:rFonts w:ascii="Bookman Old Style" w:hAnsi="Bookman Old Style" w:cs="Calibri"/>
-          <w:b/>
-          <w:sz w:val="24"/>
-          <w:szCs w:val="24"/>
-        </w:rPr>
-        <w:t>${forma_pagoA}</w:t>
+        <w:t xml:space="preserve"> en este acto, con </w:t>
+      </w:r>
+      <w:proofErr w:type="gramStart"/>
+      <w:r>
+        <w:rPr>
+          <w:rFonts w:ascii="Bookman Old Style" w:hAnsi="Bookman Old Style" w:cs="Arial"/>
+          <w:sz w:val="24"/>
+          <w:szCs w:val="24"/>
+        </w:rPr>
+        <w:t>la  suma</w:t>
+      </w:r>
+      <w:proofErr w:type="gramEnd"/>
+      <w:r>
+        <w:rPr>
+          <w:rFonts w:ascii="Bookman Old Style" w:hAnsi="Bookman Old Style" w:cs="Arial"/>
+          <w:sz w:val="24"/>
+          <w:szCs w:val="24"/>
+        </w:rPr>
+        <w:t xml:space="preserve"> de</w:t>
+      </w:r>
+      <w:r>
+        <w:rPr>
+          <w:rFonts w:ascii="Bookman Old Style" w:hAnsi="Bookman Old Style" w:cs="Calibri"/>
+          <w:b/>
+          <w:sz w:val="24"/>
+          <w:szCs w:val="24"/>
+        </w:rPr>
+        <w:t xml:space="preserve"> </w:t>
+      </w:r>
+      <w:r>
+        <w:rPr>
+          <w:rFonts w:ascii="Bookman Old Style" w:hAnsi="Bookman Old Style" w:cs="Calibri"/>
+          <w:b/>
+          <w:sz w:val="24"/>
+          <w:szCs w:val="24"/>
+        </w:rPr>
+        <w:t>${</w:t>
+      </w:r>
+      <w:proofErr w:type="spellStart"/>
+      <w:r>
+        <w:rPr>
+          <w:rFonts w:ascii="Bookman Old Style" w:hAnsi="Bookman Old Style" w:cs="Calibri"/>
+          <w:b/>
+          <w:sz w:val="24"/>
+          <w:szCs w:val="24"/>
+        </w:rPr>
+        <w:t>forma_pagoA</w:t>
+      </w:r>
+      <w:proofErr w:type="spellEnd"/>
+      <w:r>
+        <w:rPr>
+          <w:rFonts w:ascii="Bookman Old Style" w:hAnsi="Bookman Old Style" w:cs="Calibri"/>
+          <w:b/>
+          <w:sz w:val="24"/>
+          <w:szCs w:val="24"/>
+        </w:rPr>
+        <w:t>}</w:t>
       </w:r>
       <w:r>
         <w:rPr>
@@ -1793,7 +2370,27 @@
           <w:sz w:val="24"/>
           <w:szCs w:val="24"/>
         </w:rPr>
-        <w:t xml:space="preserve"> ${forma_pagoB}. </w:t>
+        <w:t xml:space="preserve"> ${</w:t>
+      </w:r>
+      <w:proofErr w:type="spellStart"/>
+      <w:r>
+        <w:rPr>
+          <w:rFonts w:ascii="Bookman Old Style" w:hAnsi="Bookman Old Style" w:cs="Arial"/>
+          <w:b/>
+          <w:sz w:val="24"/>
+          <w:szCs w:val="24"/>
+        </w:rPr>
+        <w:t>forma_pagoB</w:t>
+      </w:r>
+      <w:proofErr w:type="spellEnd"/>
+      <w:r>
+        <w:rPr>
+          <w:rFonts w:ascii="Bookman Old Style" w:hAnsi="Bookman Old Style" w:cs="Arial"/>
+          <w:b/>
+          <w:sz w:val="24"/>
+          <w:szCs w:val="24"/>
+        </w:rPr>
+        <w:t xml:space="preserve">}. </w:t>
       </w:r>
       <w:r>
         <w:rPr>
@@ -1827,7 +2424,27 @@
           <w:sz w:val="24"/>
           <w:szCs w:val="24"/>
         </w:rPr>
-        <w:t>${saldo_restante}</w:t>
+        <w:t>${</w:t>
+      </w:r>
+      <w:proofErr w:type="spellStart"/>
+      <w:r>
+        <w:rPr>
+          <w:rFonts w:ascii="Bookman Old Style" w:hAnsi="Bookman Old Style" w:cs="Arial"/>
+          <w:b/>
+          <w:sz w:val="24"/>
+          <w:szCs w:val="24"/>
+        </w:rPr>
+        <w:t>saldo_restante</w:t>
+      </w:r>
+      <w:proofErr w:type="spellEnd"/>
+      <w:r>
+        <w:rPr>
+          <w:rFonts w:ascii="Bookman Old Style" w:hAnsi="Bookman Old Style" w:cs="Arial"/>
+          <w:b/>
+          <w:sz w:val="24"/>
+          <w:szCs w:val="24"/>
+        </w:rPr>
+        <w:t>}</w:t>
       </w:r>
       <w:r>
         <w:rPr>
@@ -1878,7 +2495,27 @@
           <w:szCs w:val="24"/>
           <w:lang w:val="es-MX"/>
         </w:rPr>
-        <w:t>de los documentos entregados por el Promitente Comprador. Todos los pagos anticipados serán garantizados con póliza de Avla Seguros de Crédito Y Garantía S.A.</w:t>
+        <w:t xml:space="preserve">de los documentos entregados por el Promitente Comprador. Todos los pagos anticipados serán garantizados con póliza de </w:t>
+      </w:r>
+      <w:proofErr w:type="spellStart"/>
+      <w:r>
+        <w:rPr>
+          <w:rFonts w:ascii="Bookman Old Style" w:hAnsi="Bookman Old Style" w:cs="Arial"/>
+          <w:sz w:val="24"/>
+          <w:szCs w:val="24"/>
+          <w:lang w:val="es-MX"/>
+        </w:rPr>
+        <w:t>Avla</w:t>
+      </w:r>
+      <w:proofErr w:type="spellEnd"/>
+      <w:r>
+        <w:rPr>
+          <w:rFonts w:ascii="Bookman Old Style" w:hAnsi="Bookman Old Style" w:cs="Arial"/>
+          <w:sz w:val="24"/>
+          <w:szCs w:val="24"/>
+          <w:lang w:val="es-MX"/>
+        </w:rPr>
+        <w:t xml:space="preserve"> Seguros de Crédito Y Garantía S.A.</w:t>
       </w:r>
       <w:r>
         <w:rPr>
@@ -2005,7 +2642,29 @@
           <w:szCs w:val="24"/>
           <w:u w:val="single"/>
         </w:rPr>
-        <w:t>${nombre_proyecto},</w:t>
+        <w:t>${</w:t>
+      </w:r>
+      <w:proofErr w:type="spellStart"/>
+      <w:r>
+        <w:rPr>
+          <w:rFonts w:ascii="Bookman Old Style" w:hAnsi="Bookman Old Style" w:cs="Calibri"/>
+          <w:b/>
+          <w:sz w:val="24"/>
+          <w:szCs w:val="24"/>
+          <w:u w:val="single"/>
+        </w:rPr>
+        <w:t>nombre_proyecto</w:t>
+      </w:r>
+      <w:proofErr w:type="spellEnd"/>
+      <w:r>
+        <w:rPr>
+          <w:rFonts w:ascii="Bookman Old Style" w:hAnsi="Bookman Old Style" w:cs="Calibri"/>
+          <w:b/>
+          <w:sz w:val="24"/>
+          <w:szCs w:val="24"/>
+          <w:u w:val="single"/>
+        </w:rPr>
+        <w:t>},</w:t>
       </w:r>
       <w:r>
         <w:rPr>
@@ -2041,7 +2700,27 @@
           <w:sz w:val="24"/>
           <w:szCs w:val="24"/>
         </w:rPr>
-        <w:t>INMOBILIARIA COSTANERA PACÍFICO SpA,</w:t>
+        <w:t xml:space="preserve">INMOBILIARIA COSTANERA PACÍFICO </w:t>
+      </w:r>
+      <w:proofErr w:type="spellStart"/>
+      <w:r>
+        <w:rPr>
+          <w:rFonts w:ascii="Bookman Old Style" w:hAnsi="Bookman Old Style" w:cs="Calibri"/>
+          <w:b/>
+          <w:sz w:val="24"/>
+          <w:szCs w:val="24"/>
+        </w:rPr>
+        <w:t>SpA</w:t>
+      </w:r>
+      <w:proofErr w:type="spellEnd"/>
+      <w:r>
+        <w:rPr>
+          <w:rFonts w:ascii="Bookman Old Style" w:hAnsi="Bookman Old Style" w:cs="Calibri"/>
+          <w:b/>
+          <w:sz w:val="24"/>
+          <w:szCs w:val="24"/>
+        </w:rPr>
+        <w:t>,</w:t>
       </w:r>
       <w:r>
         <w:rPr>
@@ -2325,7 +3004,27 @@
           <w:szCs w:val="24"/>
           <w:u w:val="single"/>
         </w:rPr>
-        <w:t>DOUDÉCIMO: Póliza de seguro.</w:t>
+        <w:t>DU</w:t>
+      </w:r>
+      <w:r>
+        <w:rPr>
+          <w:rFonts w:ascii="Bookman Old Style" w:hAnsi="Bookman Old Style" w:cs="Calibri"/>
+          <w:b/>
+          <w:sz w:val="24"/>
+          <w:szCs w:val="24"/>
+          <w:u w:val="single"/>
+        </w:rPr>
+        <w:t>O</w:t>
+      </w:r>
+      <w:r>
+        <w:rPr>
+          <w:rFonts w:ascii="Bookman Old Style" w:hAnsi="Bookman Old Style" w:cs="Calibri"/>
+          <w:b/>
+          <w:sz w:val="24"/>
+          <w:szCs w:val="24"/>
+          <w:u w:val="single"/>
+        </w:rPr>
+        <w:t>DÉCIMO: Póliza de seguro.</w:t>
       </w:r>
       <w:r>
         <w:rPr>
@@ -2343,7 +3042,27 @@
           <w:szCs w:val="24"/>
           <w:lang w:val="es-MX"/>
         </w:rPr>
-        <w:t>Con el objeto de garantizar el cumplimiento del presente contrato por parte del Promitente Vendedor y de acuerdo con lo establecido en el artículo ciento treinta y ocho bis de la Ley General de Urbanismo y Construcciones y en la cláusula cuarta de este instrumento, la Promitente Vendedora ha contratado en favor de</w:t>
+        <w:t xml:space="preserve">Con el objeto de garantizar el cumplimiento del presente contrato por parte del Promitente Vendedor y de acuerdo con lo establecido en el artículo ciento treinta y </w:t>
+      </w:r>
+      <w:proofErr w:type="gramStart"/>
+      <w:r>
+        <w:rPr>
+          <w:rFonts w:ascii="Bookman Old Style" w:hAnsi="Bookman Old Style" w:cs="Calibri"/>
+          <w:sz w:val="24"/>
+          <w:szCs w:val="24"/>
+          <w:lang w:val="es-MX"/>
+        </w:rPr>
+        <w:t>ocho bis</w:t>
+      </w:r>
+      <w:proofErr w:type="gramEnd"/>
+      <w:r>
+        <w:rPr>
+          <w:rFonts w:ascii="Bookman Old Style" w:hAnsi="Bookman Old Style" w:cs="Calibri"/>
+          <w:sz w:val="24"/>
+          <w:szCs w:val="24"/>
+          <w:lang w:val="es-MX"/>
+        </w:rPr>
+        <w:t xml:space="preserve"> de la Ley General de Urbanismo y Construcciones y en la cláusula cuarta de este instrumento, la Promitente Vendedora ha contratado en favor de</w:t>
       </w:r>
       <w:r>
         <w:rPr>
@@ -2352,8 +3071,9 @@
           <w:sz w:val="24"/>
           <w:szCs w:val="24"/>
         </w:rPr>
-        <w:t xml:space="preserve"> don (ña)</w:t>
-      </w:r>
+        <w:t xml:space="preserve"> don (</w:t>
+      </w:r>
+      <w:proofErr w:type="spellStart"/>
       <w:r>
         <w:rPr>
           <w:rFonts w:ascii="Bookman Old Style" w:hAnsi="Bookman Old Style" w:cs="Calibri"/>
@@ -2361,16 +3081,55 @@
           <w:sz w:val="24"/>
           <w:szCs w:val="24"/>
         </w:rPr>
-        <w:t xml:space="preserve"> </w:t>
-      </w:r>
-      <w:r>
-        <w:rPr>
-          <w:rFonts w:ascii="Bookman Old Style" w:hAnsi="Bookman Old Style" w:cs="Arial"/>
-          <w:b/>
-          <w:sz w:val="24"/>
-          <w:szCs w:val="24"/>
-        </w:rPr>
-        <w:t>${titular_promesa},</w:t>
+        <w:t>ña</w:t>
+      </w:r>
+      <w:proofErr w:type="spellEnd"/>
+      <w:r>
+        <w:rPr>
+          <w:rFonts w:ascii="Bookman Old Style" w:hAnsi="Bookman Old Style" w:cs="Calibri"/>
+          <w:bCs/>
+          <w:sz w:val="24"/>
+          <w:szCs w:val="24"/>
+        </w:rPr>
+        <w:t>)</w:t>
+      </w:r>
+      <w:r>
+        <w:rPr>
+          <w:rFonts w:ascii="Bookman Old Style" w:hAnsi="Bookman Old Style" w:cs="Calibri"/>
+          <w:bCs/>
+          <w:sz w:val="24"/>
+          <w:szCs w:val="24"/>
+        </w:rPr>
+        <w:t xml:space="preserve"> </w:t>
+      </w:r>
+      <w:r>
+        <w:rPr>
+          <w:rFonts w:ascii="Bookman Old Style" w:hAnsi="Bookman Old Style" w:cs="Arial"/>
+          <w:b/>
+          <w:sz w:val="24"/>
+          <w:szCs w:val="24"/>
+        </w:rPr>
+        <w:t>${</w:t>
+      </w:r>
+      <w:proofErr w:type="spellStart"/>
+      <w:r>
+        <w:rPr>
+          <w:rFonts w:ascii="Bookman Old Style" w:hAnsi="Bookman Old Style" w:cs="Arial"/>
+          <w:b/>
+          <w:sz w:val="24"/>
+          <w:szCs w:val="24"/>
+        </w:rPr>
+        <w:t>titular_promesa</w:t>
+      </w:r>
+      <w:proofErr w:type="spellEnd"/>
+      <w:r>
+        <w:rPr>
+          <w:rFonts w:ascii="Bookman Old Style" w:hAnsi="Bookman Old Style" w:cs="Arial"/>
+          <w:b/>
+          <w:sz w:val="24"/>
+          <w:szCs w:val="24"/>
+        </w:rPr>
+        <w:t>},</w:t>
       </w:r>
       <w:r>
         <w:rPr>
@@ -2479,7 +3238,27 @@
           <w:szCs w:val="24"/>
           <w:lang w:val="es-MX"/>
         </w:rPr>
-        <w:t>al momento de otorgarse la escritura de Compraventa Definitiva, en forma simbólica, en la forma prevista en el artículo seiscientos ochenta y cuatro número uno del Código Civil, permitiéndole la promitente vendedora a la promitente compradora, la aprehensión material de la cosa vendida. Asimismo, la Promitente Vendedora, comunica en este acto y mediante este instrumento a la Promitente Compradora que el departamento que se vende, se estima que estará terminado el</w:t>
+        <w:t xml:space="preserve">al momento de otorgarse la escritura de Compraventa Definitiva, en forma simbólica, en la forma prevista en el artículo seiscientos ochenta y </w:t>
+      </w:r>
+      <w:proofErr w:type="gramStart"/>
+      <w:r>
+        <w:rPr>
+          <w:rFonts w:ascii="Bookman Old Style" w:hAnsi="Bookman Old Style" w:cs="Calibri"/>
+          <w:sz w:val="24"/>
+          <w:szCs w:val="24"/>
+          <w:lang w:val="es-MX"/>
+        </w:rPr>
+        <w:t>cuatro número</w:t>
+      </w:r>
+      <w:proofErr w:type="gramEnd"/>
+      <w:r>
+        <w:rPr>
+          <w:rFonts w:ascii="Bookman Old Style" w:hAnsi="Bookman Old Style" w:cs="Calibri"/>
+          <w:sz w:val="24"/>
+          <w:szCs w:val="24"/>
+          <w:lang w:val="es-MX"/>
+        </w:rPr>
+        <w:t xml:space="preserve"> uno del Código Civil, permitiéndole la promitente vendedora a la promitente compradora, la aprehensión material de la cosa vendida. Asimismo, la Promitente Vendedora, comunica en este acto y mediante este instrumento a la Promitente Compradora que el departamento que se vende, se estima que estará terminado el</w:t>
       </w:r>
       <w:r>
         <w:rPr>
@@ -2497,7 +3276,16 @@
           <w:sz w:val="24"/>
           <w:szCs w:val="24"/>
         </w:rPr>
-        <w:t>primer trimestre del año dos mil veintitrés,</w:t>
+        <w:t>segundo</w:t>
+      </w:r>
+      <w:r>
+        <w:rPr>
+          <w:rFonts w:ascii="Bookman Old Style" w:hAnsi="Bookman Old Style" w:cs="Calibri"/>
+          <w:b/>
+          <w:sz w:val="24"/>
+          <w:szCs w:val="24"/>
+        </w:rPr>
+        <w:t xml:space="preserve"> trimestre del año dos mil veintitrés,</w:t>
       </w:r>
       <w:r>
         <w:rPr>
@@ -2555,8 +3343,6 @@
         </w:rPr>
         <w:t xml:space="preserve"> </w:t>
       </w:r>
-      <w:bookmarkStart w:id="0" w:name="_GoBack"/>
-      <w:bookmarkEnd w:id="0"/>
       <w:r>
         <w:rPr>
           <w:rFonts w:ascii="Bookman Old Style" w:hAnsi="Bookman Old Style" w:cs="Calibri"/>
@@ -2679,7 +3465,27 @@
           <w:sz w:val="24"/>
           <w:szCs w:val="24"/>
         </w:rPr>
-        <w:t>INMOBILIARIA COSTANERA PACÍFICO SpA,</w:t>
+        <w:t xml:space="preserve">INMOBILIARIA COSTANERA PACÍFICO </w:t>
+      </w:r>
+      <w:proofErr w:type="spellStart"/>
+      <w:r>
+        <w:rPr>
+          <w:rFonts w:ascii="Bookman Old Style" w:hAnsi="Bookman Old Style" w:cs="Calibri"/>
+          <w:b/>
+          <w:sz w:val="24"/>
+          <w:szCs w:val="24"/>
+        </w:rPr>
+        <w:t>SpA</w:t>
+      </w:r>
+      <w:proofErr w:type="spellEnd"/>
+      <w:r>
+        <w:rPr>
+          <w:rFonts w:ascii="Bookman Old Style" w:hAnsi="Bookman Old Style" w:cs="Calibri"/>
+          <w:b/>
+          <w:sz w:val="24"/>
+          <w:szCs w:val="24"/>
+        </w:rPr>
+        <w:t>,</w:t>
       </w:r>
       <w:r>
         <w:rPr>
@@ -2725,7 +3531,47 @@
           <w:szCs w:val="24"/>
           <w:lang w:val="es-MX"/>
         </w:rPr>
-        <w:t xml:space="preserve">El (la) promitente comprador (ra) otorga mandato especial irrevocable, en los términos expuestos en el artículo mil quinientos veintiocho del Código Civil, a don Sebastián Rodrigo Araya Varela y a doña Cecilia Margarita Debia García, para que en forma separada e indistintamente, en su nombre y representación, aclaren, complementen, rectifiquen o enmienden el presente contrato de promesa de compraventa sin alterar sus elementos esenciales, respecto de cualquier error u omisión de que adoleciere a objeto de obtener la total legalización de la propiedad que mediante este instrumento se promete vender. Para tal efecto los mandatarios quedan facultados para firmar todos los instrumentos privados o escrituras públicas que se requieran con el fin antes señalado. </w:t>
+        <w:t>El (la) promitente comprador (</w:t>
+      </w:r>
+      <w:proofErr w:type="spellStart"/>
+      <w:r>
+        <w:rPr>
+          <w:rFonts w:ascii="Bookman Old Style" w:hAnsi="Bookman Old Style" w:cs="Calibri"/>
+          <w:sz w:val="24"/>
+          <w:szCs w:val="24"/>
+          <w:lang w:val="es-MX"/>
+        </w:rPr>
+        <w:t>ra</w:t>
+      </w:r>
+      <w:proofErr w:type="spellEnd"/>
+      <w:r>
+        <w:rPr>
+          <w:rFonts w:ascii="Bookman Old Style" w:hAnsi="Bookman Old Style" w:cs="Calibri"/>
+          <w:sz w:val="24"/>
+          <w:szCs w:val="24"/>
+          <w:lang w:val="es-MX"/>
+        </w:rPr>
+        <w:t xml:space="preserve">) otorga mandato especial irrevocable, en los términos expuestos en el artículo mil quinientos veintiocho del Código Civil, a don Sebastián Rodrigo Araya Varela y a doña Cecilia Margarita </w:t>
+      </w:r>
+      <w:proofErr w:type="spellStart"/>
+      <w:r>
+        <w:rPr>
+          <w:rFonts w:ascii="Bookman Old Style" w:hAnsi="Bookman Old Style" w:cs="Calibri"/>
+          <w:sz w:val="24"/>
+          <w:szCs w:val="24"/>
+          <w:lang w:val="es-MX"/>
+        </w:rPr>
+        <w:t>Debia</w:t>
+      </w:r>
+      <w:proofErr w:type="spellEnd"/>
+      <w:r>
+        <w:rPr>
+          <w:rFonts w:ascii="Bookman Old Style" w:hAnsi="Bookman Old Style" w:cs="Calibri"/>
+          <w:sz w:val="24"/>
+          <w:szCs w:val="24"/>
+          <w:lang w:val="es-MX"/>
+        </w:rPr>
+        <w:t xml:space="preserve"> García, para que en forma separada e indistintamente, en su nombre y representación, aclaren, complementen, rectifiquen o enmienden el presente contrato de promesa de compraventa sin alterar sus elementos esenciales, respecto de cualquier error u omisión de que adoleciere a objeto de obtener la total legalización de la propiedad que mediante este instrumento se promete vender. Para tal efecto los mandatarios quedan facultados para firmar todos los instrumentos privados o escrituras públicas que se requieran con el fin antes señalado. </w:t>
       </w:r>
       <w:r>
         <w:rPr>
@@ -2801,25 +3647,56 @@
           <w:szCs w:val="24"/>
           <w:lang w:val="es-MX"/>
         </w:rPr>
-        <w:t xml:space="preserve">${personeria} </w:t>
-      </w:r>
-      <w:r>
-        <w:rPr>
-          <w:rFonts w:ascii="Bookman Old Style" w:hAnsi="Bookman Old Style" w:cs="Calibri"/>
-          <w:sz w:val="24"/>
-          <w:szCs w:val="24"/>
-          <w:lang w:val="es-MX"/>
-        </w:rPr>
-        <w:t xml:space="preserve"> </w:t>
-      </w:r>
-      <w:r>
-        <w:rPr>
-          <w:rFonts w:ascii="Bookman Old Style" w:hAnsi="Bookman Old Style" w:cs="Calibri"/>
-          <w:sz w:val="24"/>
-          <w:szCs w:val="24"/>
-          <w:lang w:val="es-MX"/>
-        </w:rPr>
-        <w:t>para representar a</w:t>
+        <w:t>${</w:t>
+      </w:r>
+      <w:proofErr w:type="spellStart"/>
+      <w:proofErr w:type="gramStart"/>
+      <w:r>
+        <w:rPr>
+          <w:rFonts w:ascii="Bookman Old Style" w:hAnsi="Bookman Old Style" w:cs="Calibri"/>
+          <w:sz w:val="24"/>
+          <w:szCs w:val="24"/>
+          <w:lang w:val="es-MX"/>
+        </w:rPr>
+        <w:t>personeria</w:t>
+      </w:r>
+      <w:proofErr w:type="spellEnd"/>
+      <w:r>
+        <w:rPr>
+          <w:rFonts w:ascii="Bookman Old Style" w:hAnsi="Bookman Old Style" w:cs="Calibri"/>
+          <w:sz w:val="24"/>
+          <w:szCs w:val="24"/>
+          <w:lang w:val="es-MX"/>
+        </w:rPr>
+        <w:t xml:space="preserve">} </w:t>
+      </w:r>
+      <w:r>
+        <w:rPr>
+          <w:rFonts w:ascii="Bookman Old Style" w:hAnsi="Bookman Old Style" w:cs="Calibri"/>
+          <w:sz w:val="24"/>
+          <w:szCs w:val="24"/>
+          <w:lang w:val="es-MX"/>
+        </w:rPr>
+        <w:t xml:space="preserve"> </w:t>
+      </w:r>
+      <w:r>
+        <w:rPr>
+          <w:rFonts w:ascii="Bookman Old Style" w:hAnsi="Bookman Old Style" w:cs="Calibri"/>
+          <w:sz w:val="24"/>
+          <w:szCs w:val="24"/>
+          <w:lang w:val="es-MX"/>
+        </w:rPr>
+        <w:t>para</w:t>
+      </w:r>
+      <w:proofErr w:type="gramEnd"/>
+      <w:r>
+        <w:rPr>
+          <w:rFonts w:ascii="Bookman Old Style" w:hAnsi="Bookman Old Style" w:cs="Calibri"/>
+          <w:sz w:val="24"/>
+          <w:szCs w:val="24"/>
+          <w:lang w:val="es-MX"/>
+        </w:rPr>
+        <w:t xml:space="preserve"> representar a</w:t>
       </w:r>
       <w:r>
         <w:rPr>
@@ -2837,8 +3714,19 @@
           <w:sz w:val="24"/>
           <w:szCs w:val="24"/>
         </w:rPr>
-        <w:t>INMOBILIARIA COSTANERA PACÍFICO SpA</w:t>
-      </w:r>
+        <w:t xml:space="preserve">INMOBILIARIA COSTANERA PACÍFICO </w:t>
+      </w:r>
+      <w:proofErr w:type="spellStart"/>
+      <w:r>
+        <w:rPr>
+          <w:rFonts w:ascii="Bookman Old Style" w:hAnsi="Bookman Old Style" w:cs="Calibri"/>
+          <w:b/>
+          <w:sz w:val="24"/>
+          <w:szCs w:val="24"/>
+        </w:rPr>
+        <w:t>SpA</w:t>
+      </w:r>
+      <w:proofErr w:type="spellEnd"/>
       <w:r>
         <w:rPr>
           <w:rFonts w:ascii="Arial" w:hAnsi="Arial" w:cs="Arial"/>
@@ -2873,8 +3761,19 @@
           <w:szCs w:val="24"/>
           <w:lang w:val="es-MX"/>
         </w:rPr>
-        <w:t>En comprobante, y previa lectura, la otorgan y firman ante mí. Se da copia. - DOY FE.-</w:t>
-      </w:r>
+        <w:t xml:space="preserve">En comprobante, y previa lectura, la otorgan y firman ante mí. Se da copia. - DOY </w:t>
+      </w:r>
+      <w:proofErr w:type="gramStart"/>
+      <w:r>
+        <w:rPr>
+          <w:rFonts w:ascii="Bookman Old Style" w:hAnsi="Bookman Old Style" w:cs="Calibri"/>
+          <w:sz w:val="24"/>
+          <w:szCs w:val="24"/>
+          <w:lang w:val="es-MX"/>
+        </w:rPr>
+        <w:t>FE.-</w:t>
+      </w:r>
+      <w:proofErr w:type="gramEnd"/>
     </w:p>
     <w:p>
       <w:pPr>
@@ -2967,7 +3866,27 @@
           <w:sz w:val="24"/>
           <w:szCs w:val="24"/>
         </w:rPr>
-        <w:t>${titular_promesa}</w:t>
+        <w:t>${</w:t>
+      </w:r>
+      <w:proofErr w:type="spellStart"/>
+      <w:r>
+        <w:rPr>
+          <w:rFonts w:ascii="Bookman Old Style" w:hAnsi="Bookman Old Style" w:cs="Arial"/>
+          <w:b/>
+          <w:sz w:val="24"/>
+          <w:szCs w:val="24"/>
+        </w:rPr>
+        <w:t>titular_promesa</w:t>
+      </w:r>
+      <w:proofErr w:type="spellEnd"/>
+      <w:r>
+        <w:rPr>
+          <w:rFonts w:ascii="Bookman Old Style" w:hAnsi="Bookman Old Style" w:cs="Arial"/>
+          <w:b/>
+          <w:sz w:val="24"/>
+          <w:szCs w:val="24"/>
+        </w:rPr>
+        <w:t>}</w:t>
       </w:r>
     </w:p>
     <w:p>
@@ -2981,13 +3900,41 @@
         <w:rPr>
           <w:rFonts w:ascii="Bookman Old Style" w:hAnsi="Bookman Old Style" w:cs="Arial"/>
         </w:rPr>
-        <w:t xml:space="preserve">RUT    : </w:t>
-      </w:r>
-      <w:r>
-        <w:rPr>
-          <w:rFonts w:ascii="Bookman Old Style" w:hAnsi="Bookman Old Style" w:cs="Arial"/>
-        </w:rPr>
-        <w:t>${rut_titular}</w:t>
+        <w:t xml:space="preserve">RUT  </w:t>
+      </w:r>
+      <w:proofErr w:type="gramStart"/>
+      <w:r>
+        <w:rPr>
+          <w:rFonts w:ascii="Bookman Old Style" w:hAnsi="Bookman Old Style" w:cs="Arial"/>
+        </w:rPr>
+        <w:t xml:space="preserve">  :</w:t>
+      </w:r>
+      <w:proofErr w:type="gramEnd"/>
+      <w:r>
+        <w:rPr>
+          <w:rFonts w:ascii="Bookman Old Style" w:hAnsi="Bookman Old Style" w:cs="Arial"/>
+        </w:rPr>
+        <w:t xml:space="preserve"> </w:t>
+      </w:r>
+      <w:r>
+        <w:rPr>
+          <w:rFonts w:ascii="Bookman Old Style" w:hAnsi="Bookman Old Style" w:cs="Arial"/>
+        </w:rPr>
+        <w:t>${</w:t>
+      </w:r>
+      <w:proofErr w:type="spellStart"/>
+      <w:r>
+        <w:rPr>
+          <w:rFonts w:ascii="Bookman Old Style" w:hAnsi="Bookman Old Style" w:cs="Arial"/>
+        </w:rPr>
+        <w:t>rut_titular</w:t>
+      </w:r>
+      <w:proofErr w:type="spellEnd"/>
+      <w:r>
+        <w:rPr>
+          <w:rFonts w:ascii="Bookman Old Style" w:hAnsi="Bookman Old Style" w:cs="Arial"/>
+        </w:rPr>
+        <w:t>}</w:t>
       </w:r>
     </w:p>
     <w:p>
@@ -3089,7 +4036,23 @@
           <w:rFonts w:ascii="Bookman Old Style" w:hAnsi="Bookman Old Style" w:cs="Arial"/>
           <w:b/>
         </w:rPr>
-        <w:t>${firma_inmobiliaria}</w:t>
+        <w:t>${</w:t>
+      </w:r>
+      <w:proofErr w:type="spellStart"/>
+      <w:r>
+        <w:rPr>
+          <w:rFonts w:ascii="Bookman Old Style" w:hAnsi="Bookman Old Style" w:cs="Arial"/>
+          <w:b/>
+        </w:rPr>
+        <w:t>firma_inmobiliaria</w:t>
+      </w:r>
+      <w:proofErr w:type="spellEnd"/>
+      <w:r>
+        <w:rPr>
+          <w:rFonts w:ascii="Bookman Old Style" w:hAnsi="Bookman Old Style" w:cs="Arial"/>
+          <w:b/>
+        </w:rPr>
+        <w:t>}</w:t>
       </w:r>
       <w:r>
         <w:rPr>
@@ -3106,11 +4069,33 @@
           <w:rFonts w:ascii="Bookman Old Style" w:hAnsi="Bookman Old Style" w:cs="Arial"/>
         </w:rPr>
       </w:pPr>
-      <w:r>
-        <w:rPr>
-          <w:rFonts w:ascii="Bookman Old Style" w:hAnsi="Bookman Old Style" w:cs="Arial"/>
-        </w:rPr>
-        <w:t>RUT  : ${rut_firma_inmobiliaria}</w:t>
+      <w:proofErr w:type="gramStart"/>
+      <w:r>
+        <w:rPr>
+          <w:rFonts w:ascii="Bookman Old Style" w:hAnsi="Bookman Old Style" w:cs="Arial"/>
+        </w:rPr>
+        <w:t>RUT  :</w:t>
+      </w:r>
+      <w:proofErr w:type="gramEnd"/>
+      <w:r>
+        <w:rPr>
+          <w:rFonts w:ascii="Bookman Old Style" w:hAnsi="Bookman Old Style" w:cs="Arial"/>
+        </w:rPr>
+        <w:t xml:space="preserve"> ${</w:t>
+      </w:r>
+      <w:proofErr w:type="spellStart"/>
+      <w:r>
+        <w:rPr>
+          <w:rFonts w:ascii="Bookman Old Style" w:hAnsi="Bookman Old Style" w:cs="Arial"/>
+        </w:rPr>
+        <w:t>rut_firma_inmobiliaria</w:t>
+      </w:r>
+      <w:proofErr w:type="spellEnd"/>
+      <w:r>
+        <w:rPr>
+          <w:rFonts w:ascii="Bookman Old Style" w:hAnsi="Bookman Old Style" w:cs="Arial"/>
+        </w:rPr>
+        <w:t>}</w:t>
       </w:r>
     </w:p>
     <w:p>
@@ -3149,7 +4134,7 @@
 </file>
 
 <file path=word/endnotes.xml><?xml version="1.0" encoding="utf-8"?>
-<w:endnotes xmlns:wpc="http://schemas.microsoft.com/office/word/2010/wordprocessingCanvas" xmlns:cx="http://schemas.microsoft.com/office/drawing/2014/chartex" xmlns:cx1="http://schemas.microsoft.com/office/drawing/2015/9/8/chartex" xmlns:mc="http://schemas.openxmlformats.org/markup-compatibility/2006" xmlns:o="urn:schemas-microsoft-com:office:office" xmlns:r="http://schemas.openxmlformats.org/officeDocument/2006/relationships" xmlns:m="http://schemas.openxmlformats.org/officeDocument/2006/math" xmlns:v="urn:schemas-microsoft-com:vml" xmlns:wp14="http://schemas.microsoft.com/office/word/2010/wordprocessingDrawing" xmlns:wp="http://schemas.openxmlformats.org/drawingml/2006/wordprocessingDrawing" xmlns:w10="urn:schemas-microsoft-com:office:word" xmlns:w="http://schemas.openxmlformats.org/wordprocessingml/2006/main" xmlns:w14="http://schemas.microsoft.com/office/word/2010/wordml" xmlns:w15="http://schemas.microsoft.com/office/word/2012/wordml" xmlns:w16se="http://schemas.microsoft.com/office/word/2015/wordml/symex" xmlns:wpg="http://schemas.microsoft.com/office/word/2010/wordprocessingGroup" xmlns:wpi="http://schemas.microsoft.com/office/word/2010/wordprocessingInk" xmlns:wne="http://schemas.microsoft.com/office/word/2006/wordml" xmlns:wps="http://schemas.microsoft.com/office/word/2010/wordprocessingShape" mc:Ignorable="w14 w15 w16se wp14">
+<w:endnotes xmlns:wpc="http://schemas.microsoft.com/office/word/2010/wordprocessingCanvas" xmlns:cx="http://schemas.microsoft.com/office/drawing/2014/chartex" xmlns:cx1="http://schemas.microsoft.com/office/drawing/2015/9/8/chartex" xmlns:cx2="http://schemas.microsoft.com/office/drawing/2015/10/21/chartex" xmlns:cx3="http://schemas.microsoft.com/office/drawing/2016/5/9/chartex" xmlns:cx4="http://schemas.microsoft.com/office/drawing/2016/5/10/chartex" xmlns:cx5="http://schemas.microsoft.com/office/drawing/2016/5/11/chartex" xmlns:cx6="http://schemas.microsoft.com/office/drawing/2016/5/12/chartex" xmlns:cx7="http://schemas.microsoft.com/office/drawing/2016/5/13/chartex" xmlns:cx8="http://schemas.microsoft.com/office/drawing/2016/5/14/chartex" xmlns:mc="http://schemas.openxmlformats.org/markup-compatibility/2006" xmlns:aink="http://schemas.microsoft.com/office/drawing/2016/ink" xmlns:am3d="http://schemas.microsoft.com/office/drawing/2017/model3d" xmlns:o="urn:schemas-microsoft-com:office:office" xmlns:oel="http://schemas.microsoft.com/office/2019/extlst" xmlns:r="http://schemas.openxmlformats.org/officeDocument/2006/relationships" xmlns:m="http://schemas.openxmlformats.org/officeDocument/2006/math" xmlns:v="urn:schemas-microsoft-com:vml" xmlns:wp14="http://schemas.microsoft.com/office/word/2010/wordprocessingDrawing" xmlns:wp="http://schemas.openxmlformats.org/drawingml/2006/wordprocessingDrawing" xmlns:w10="urn:schemas-microsoft-com:office:word" xmlns:w="http://schemas.openxmlformats.org/wordprocessingml/2006/main" xmlns:w14="http://schemas.microsoft.com/office/word/2010/wordml" xmlns:w15="http://schemas.microsoft.com/office/word/2012/wordml" xmlns:w16cex="http://schemas.microsoft.com/office/word/2018/wordml/cex" xmlns:w16cid="http://schemas.microsoft.com/office/word/2016/wordml/cid" xmlns:w16="http://schemas.microsoft.com/office/word/2018/wordml" xmlns:w16sdtdh="http://schemas.microsoft.com/office/word/2020/wordml/sdtdatahash" xmlns:w16se="http://schemas.microsoft.com/office/word/2015/wordml/symex" xmlns:wpg="http://schemas.microsoft.com/office/word/2010/wordprocessingGroup" xmlns:wpi="http://schemas.microsoft.com/office/word/2010/wordprocessingInk" xmlns:wne="http://schemas.microsoft.com/office/word/2006/wordml" xmlns:wps="http://schemas.microsoft.com/office/word/2010/wordprocessingShape" mc:Ignorable="w14 w15 w16se w16cid w16 w16cex w16sdtdh wp14">
   <w:endnote w:type="separator" w:id="-1">
     <w:p>
       <w:r>
@@ -3168,7 +4153,7 @@
 </file>
 
 <file path=word/footnotes.xml><?xml version="1.0" encoding="utf-8"?>
-<w:footnotes xmlns:wpc="http://schemas.microsoft.com/office/word/2010/wordprocessingCanvas" xmlns:cx="http://schemas.microsoft.com/office/drawing/2014/chartex" xmlns:cx1="http://schemas.microsoft.com/office/drawing/2015/9/8/chartex" xmlns:mc="http://schemas.openxmlformats.org/markup-compatibility/2006" xmlns:o="urn:schemas-microsoft-com:office:office" xmlns:r="http://schemas.openxmlformats.org/officeDocument/2006/relationships" xmlns:m="http://schemas.openxmlformats.org/officeDocument/2006/math" xmlns:v="urn:schemas-microsoft-com:vml" xmlns:wp14="http://schemas.microsoft.com/office/word/2010/wordprocessingDrawing" xmlns:wp="http://schemas.openxmlformats.org/drawingml/2006/wordprocessingDrawing" xmlns:w10="urn:schemas-microsoft-com:office:word" xmlns:w="http://schemas.openxmlformats.org/wordprocessingml/2006/main" xmlns:w14="http://schemas.microsoft.com/office/word/2010/wordml" xmlns:w15="http://schemas.microsoft.com/office/word/2012/wordml" xmlns:w16se="http://schemas.microsoft.com/office/word/2015/wordml/symex" xmlns:wpg="http://schemas.microsoft.com/office/word/2010/wordprocessingGroup" xmlns:wpi="http://schemas.microsoft.com/office/word/2010/wordprocessingInk" xmlns:wne="http://schemas.microsoft.com/office/word/2006/wordml" xmlns:wps="http://schemas.microsoft.com/office/word/2010/wordprocessingShape" mc:Ignorable="w14 w15 w16se wp14">
+<w:footnotes xmlns:wpc="http://schemas.microsoft.com/office/word/2010/wordprocessingCanvas" xmlns:cx="http://schemas.microsoft.com/office/drawing/2014/chartex" xmlns:cx1="http://schemas.microsoft.com/office/drawing/2015/9/8/chartex" xmlns:cx2="http://schemas.microsoft.com/office/drawing/2015/10/21/chartex" xmlns:cx3="http://schemas.microsoft.com/office/drawing/2016/5/9/chartex" xmlns:cx4="http://schemas.microsoft.com/office/drawing/2016/5/10/chartex" xmlns:cx5="http://schemas.microsoft.com/office/drawing/2016/5/11/chartex" xmlns:cx6="http://schemas.microsoft.com/office/drawing/2016/5/12/chartex" xmlns:cx7="http://schemas.microsoft.com/office/drawing/2016/5/13/chartex" xmlns:cx8="http://schemas.microsoft.com/office/drawing/2016/5/14/chartex" xmlns:mc="http://schemas.openxmlformats.org/markup-compatibility/2006" xmlns:aink="http://schemas.microsoft.com/office/drawing/2016/ink" xmlns:am3d="http://schemas.microsoft.com/office/drawing/2017/model3d" xmlns:o="urn:schemas-microsoft-com:office:office" xmlns:oel="http://schemas.microsoft.com/office/2019/extlst" xmlns:r="http://schemas.openxmlformats.org/officeDocument/2006/relationships" xmlns:m="http://schemas.openxmlformats.org/officeDocument/2006/math" xmlns:v="urn:schemas-microsoft-com:vml" xmlns:wp14="http://schemas.microsoft.com/office/word/2010/wordprocessingDrawing" xmlns:wp="http://schemas.openxmlformats.org/drawingml/2006/wordprocessingDrawing" xmlns:w10="urn:schemas-microsoft-com:office:word" xmlns:w="http://schemas.openxmlformats.org/wordprocessingml/2006/main" xmlns:w14="http://schemas.microsoft.com/office/word/2010/wordml" xmlns:w15="http://schemas.microsoft.com/office/word/2012/wordml" xmlns:w16cex="http://schemas.microsoft.com/office/word/2018/wordml/cex" xmlns:w16cid="http://schemas.microsoft.com/office/word/2016/wordml/cid" xmlns:w16="http://schemas.microsoft.com/office/word/2018/wordml" xmlns:w16sdtdh="http://schemas.microsoft.com/office/word/2020/wordml/sdtdatahash" xmlns:w16se="http://schemas.microsoft.com/office/word/2015/wordml/symex" xmlns:wpg="http://schemas.microsoft.com/office/word/2010/wordprocessingGroup" xmlns:wpi="http://schemas.microsoft.com/office/word/2010/wordprocessingInk" xmlns:wne="http://schemas.microsoft.com/office/word/2006/wordml" xmlns:wps="http://schemas.microsoft.com/office/word/2010/wordprocessingShape" mc:Ignorable="w14 w15 w16se w16cid w16 w16cex w16sdtdh wp14">
   <w:footnote w:type="separator" w:id="-1">
     <w:p>
       <w:r>
@@ -3187,7 +4172,7 @@
 </file>
 
 <file path=word/header1.xml><?xml version="1.0" encoding="utf-8"?>
-<w:hdr xmlns:wpc="http://schemas.microsoft.com/office/word/2010/wordprocessingCanvas" xmlns:cx="http://schemas.microsoft.com/office/drawing/2014/chartex" xmlns:cx1="http://schemas.microsoft.com/office/drawing/2015/9/8/chartex" xmlns:mc="http://schemas.openxmlformats.org/markup-compatibility/2006" xmlns:o="urn:schemas-microsoft-com:office:office" xmlns:r="http://schemas.openxmlformats.org/officeDocument/2006/relationships" xmlns:m="http://schemas.openxmlformats.org/officeDocument/2006/math" xmlns:v="urn:schemas-microsoft-com:vml" xmlns:wp14="http://schemas.microsoft.com/office/word/2010/wordprocessingDrawing" xmlns:wp="http://schemas.openxmlformats.org/drawingml/2006/wordprocessingDrawing" xmlns:w10="urn:schemas-microsoft-com:office:word" xmlns:w="http://schemas.openxmlformats.org/wordprocessingml/2006/main" xmlns:w14="http://schemas.microsoft.com/office/word/2010/wordml" xmlns:w15="http://schemas.microsoft.com/office/word/2012/wordml" xmlns:w16se="http://schemas.microsoft.com/office/word/2015/wordml/symex" xmlns:wpg="http://schemas.microsoft.com/office/word/2010/wordprocessingGroup" xmlns:wpi="http://schemas.microsoft.com/office/word/2010/wordprocessingInk" xmlns:wne="http://schemas.microsoft.com/office/word/2006/wordml" xmlns:wps="http://schemas.microsoft.com/office/word/2010/wordprocessingShape" mc:Ignorable="w14 w15 w16se wp14">
+<w:hdr xmlns:wpc="http://schemas.microsoft.com/office/word/2010/wordprocessingCanvas" xmlns:cx="http://schemas.microsoft.com/office/drawing/2014/chartex" xmlns:cx1="http://schemas.microsoft.com/office/drawing/2015/9/8/chartex" xmlns:cx2="http://schemas.microsoft.com/office/drawing/2015/10/21/chartex" xmlns:cx3="http://schemas.microsoft.com/office/drawing/2016/5/9/chartex" xmlns:cx4="http://schemas.microsoft.com/office/drawing/2016/5/10/chartex" xmlns:cx5="http://schemas.microsoft.com/office/drawing/2016/5/11/chartex" xmlns:cx6="http://schemas.microsoft.com/office/drawing/2016/5/12/chartex" xmlns:cx7="http://schemas.microsoft.com/office/drawing/2016/5/13/chartex" xmlns:cx8="http://schemas.microsoft.com/office/drawing/2016/5/14/chartex" xmlns:mc="http://schemas.openxmlformats.org/markup-compatibility/2006" xmlns:aink="http://schemas.microsoft.com/office/drawing/2016/ink" xmlns:am3d="http://schemas.microsoft.com/office/drawing/2017/model3d" xmlns:o="urn:schemas-microsoft-com:office:office" xmlns:oel="http://schemas.microsoft.com/office/2019/extlst" xmlns:r="http://schemas.openxmlformats.org/officeDocument/2006/relationships" xmlns:m="http://schemas.openxmlformats.org/officeDocument/2006/math" xmlns:v="urn:schemas-microsoft-com:vml" xmlns:wp14="http://schemas.microsoft.com/office/word/2010/wordprocessingDrawing" xmlns:wp="http://schemas.openxmlformats.org/drawingml/2006/wordprocessingDrawing" xmlns:w10="urn:schemas-microsoft-com:office:word" xmlns:w="http://schemas.openxmlformats.org/wordprocessingml/2006/main" xmlns:w14="http://schemas.microsoft.com/office/word/2010/wordml" xmlns:w15="http://schemas.microsoft.com/office/word/2012/wordml" xmlns:w16cex="http://schemas.microsoft.com/office/word/2018/wordml/cex" xmlns:w16cid="http://schemas.microsoft.com/office/word/2016/wordml/cid" xmlns:w16="http://schemas.microsoft.com/office/word/2018/wordml" xmlns:w16sdtdh="http://schemas.microsoft.com/office/word/2020/wordml/sdtdatahash" xmlns:w16se="http://schemas.microsoft.com/office/word/2015/wordml/symex" xmlns:wpg="http://schemas.microsoft.com/office/word/2010/wordprocessingGroup" xmlns:wpi="http://schemas.microsoft.com/office/word/2010/wordprocessingInk" xmlns:wne="http://schemas.microsoft.com/office/word/2006/wordml" xmlns:wps="http://schemas.microsoft.com/office/word/2010/wordprocessingShape" mc:Ignorable="w14 w15 w16se w16cid w16 w16cex w16sdtdh wp14">
   <w:p>
     <w:pPr>
       <w:pStyle w:val="Encabezado"/>
@@ -3198,7 +4183,7 @@
         <w:lang w:val="es-CL" w:eastAsia="es-CL"/>
       </w:rPr>
       <w:drawing>
-        <wp:anchor distT="0" distB="0" distL="114300" distR="114300" simplePos="0" relativeHeight="251658240" behindDoc="0" locked="0" layoutInCell="1" allowOverlap="1">
+        <wp:anchor distT="0" distB="0" distL="114300" distR="114300" simplePos="0" relativeHeight="251658240" behindDoc="0" locked="0" layoutInCell="1" allowOverlap="1" wp14:anchorId="33347CD7" wp14:editId="7FA5FFF8">
           <wp:simplePos x="0" y="0"/>
           <wp:positionH relativeFrom="margin">
             <wp:posOffset>4298315</wp:posOffset>
@@ -3259,7 +4244,7 @@
         <w:lang w:val="es-CL" w:eastAsia="es-CL"/>
       </w:rPr>
       <w:drawing>
-        <wp:inline distT="0" distB="0" distL="0" distR="0">
+        <wp:inline distT="0" distB="0" distL="0" distR="0" wp14:anchorId="1E59D252" wp14:editId="76E645C3">
           <wp:extent cx="868680" cy="1003300"/>
           <wp:effectExtent l="0" t="0" r="0" b="0"/>
           <wp:docPr id="3" name="Imagen 3"/>
@@ -3305,7 +4290,7 @@
 </file>
 
 <file path=word/styles.xml><?xml version="1.0" encoding="utf-8"?>
-<w:styles xmlns:mc="http://schemas.openxmlformats.org/markup-compatibility/2006" xmlns:r="http://schemas.openxmlformats.org/officeDocument/2006/relationships" xmlns:w="http://schemas.openxmlformats.org/wordprocessingml/2006/main" xmlns:w14="http://schemas.microsoft.com/office/word/2010/wordml" xmlns:w15="http://schemas.microsoft.com/office/word/2012/wordml" xmlns:w16se="http://schemas.microsoft.com/office/word/2015/wordml/symex" mc:Ignorable="w14 w15 w16se">
+<w:styles xmlns:mc="http://schemas.openxmlformats.org/markup-compatibility/2006" xmlns:r="http://schemas.openxmlformats.org/officeDocument/2006/relationships" xmlns:w="http://schemas.openxmlformats.org/wordprocessingml/2006/main" xmlns:w14="http://schemas.microsoft.com/office/word/2010/wordml" xmlns:w15="http://schemas.microsoft.com/office/word/2012/wordml" xmlns:w16cex="http://schemas.microsoft.com/office/word/2018/wordml/cex" xmlns:w16cid="http://schemas.microsoft.com/office/word/2016/wordml/cid" xmlns:w16="http://schemas.microsoft.com/office/word/2018/wordml" xmlns:w16sdtdh="http://schemas.microsoft.com/office/word/2020/wordml/sdtdatahash" xmlns:w16se="http://schemas.microsoft.com/office/word/2015/wordml/symex" mc:Ignorable="w14 w15 w16se w16cid w16 w16cex w16sdtdh">
   <w:docDefaults>
     <w:rPrDefault>
       <w:rPr>
@@ -3321,7 +4306,7 @@
       </w:pPr>
     </w:pPrDefault>
   </w:docDefaults>
-  <w:latentStyles w:defLockedState="0" w:defUIPriority="99" w:defSemiHidden="0" w:defUnhideWhenUsed="0" w:defQFormat="0" w:count="371">
+  <w:latentStyles w:defLockedState="0" w:defUIPriority="99" w:defSemiHidden="0" w:defUnhideWhenUsed="0" w:defQFormat="0" w:count="376">
     <w:lsdException w:name="Normal" w:uiPriority="0" w:qFormat="1"/>
     <w:lsdException w:name="heading 1" w:uiPriority="9" w:qFormat="1"/>
     <w:lsdException w:name="heading 2" w:semiHidden="1" w:uiPriority="0" w:unhideWhenUsed="1" w:qFormat="1"/>
@@ -3427,7 +4412,6 @@
     <w:lsdException w:name="HTML Sample" w:semiHidden="1" w:unhideWhenUsed="1"/>
     <w:lsdException w:name="HTML Typewriter" w:semiHidden="1" w:unhideWhenUsed="1"/>
     <w:lsdException w:name="HTML Variable" w:semiHidden="1" w:unhideWhenUsed="1"/>
-    <w:lsdException w:name="Normal Table" w:semiHidden="1" w:unhideWhenUsed="1"/>
     <w:lsdException w:name="annotation subject" w:semiHidden="1" w:unhideWhenUsed="1"/>
     <w:lsdException w:name="No List" w:semiHidden="1" w:unhideWhenUsed="1"/>
     <w:lsdException w:name="Outline List 1" w:semiHidden="1" w:unhideWhenUsed="1"/>
@@ -3470,11 +4454,8 @@
     <w:lsdException w:name="Table Contemporary" w:semiHidden="1" w:unhideWhenUsed="1"/>
     <w:lsdException w:name="Table Elegant" w:semiHidden="1" w:unhideWhenUsed="1"/>
     <w:lsdException w:name="Table Professional" w:semiHidden="1" w:unhideWhenUsed="1"/>
-    <w:lsdException w:name="Table Subtle 1" w:semiHidden="1" w:unhideWhenUsed="1"/>
     <w:lsdException w:name="Table Subtle 2" w:semiHidden="1" w:unhideWhenUsed="1"/>
     <w:lsdException w:name="Table Web 1" w:semiHidden="1" w:unhideWhenUsed="1"/>
-    <w:lsdException w:name="Table Web 2" w:semiHidden="1" w:unhideWhenUsed="1"/>
-    <w:lsdException w:name="Table Web 3" w:semiHidden="1" w:unhideWhenUsed="1"/>
     <w:lsdException w:name="Balloon Text" w:semiHidden="1" w:unhideWhenUsed="1"/>
     <w:lsdException w:name="Table Grid" w:uiPriority="59"/>
     <w:lsdException w:name="Table Theme" w:semiHidden="1" w:unhideWhenUsed="1"/>
@@ -3693,6 +4674,11 @@
     <w:lsdException w:name="List Table 5 Dark Accent 6" w:uiPriority="50"/>
     <w:lsdException w:name="List Table 6 Colorful Accent 6" w:uiPriority="51"/>
     <w:lsdException w:name="List Table 7 Colorful Accent 6" w:uiPriority="52"/>
+    <w:lsdException w:name="Mention" w:semiHidden="1" w:unhideWhenUsed="1"/>
+    <w:lsdException w:name="Smart Hyperlink" w:semiHidden="1" w:unhideWhenUsed="1"/>
+    <w:lsdException w:name="Hashtag" w:semiHidden="1" w:unhideWhenUsed="1"/>
+    <w:lsdException w:name="Unresolved Mention" w:semiHidden="1" w:unhideWhenUsed="1"/>
+    <w:lsdException w:name="Smart Link" w:semiHidden="1" w:unhideWhenUsed="1"/>
   </w:latentStyles>
   <w:style w:type="paragraph" w:default="1" w:styleId="Normal">
     <w:name w:val="Normal"/>

</xml_diff>